<commit_message>
Add functional for artcile add, view, all pages. Add translations. Signed-off-by:Igor Peshkov <igor.peshkov@gmail.com>
</commit_message>
<xml_diff>
--- a/docs/database/forms.docx
+++ b/docs/database/forms.docx
@@ -45,9 +45,10 @@
         <w:tblLook w:val="04A0" w:firstRow="1" w:lastRow="0" w:firstColumn="1" w:lastColumn="0" w:noHBand="0" w:noVBand="1"/>
       </w:tblPr>
       <w:tblGrid>
-        <w:gridCol w:w="3344"/>
-        <w:gridCol w:w="3229"/>
-        <w:gridCol w:w="2998"/>
+        <w:gridCol w:w="1101"/>
+        <w:gridCol w:w="3760"/>
+        <w:gridCol w:w="2410"/>
+        <w:gridCol w:w="2300"/>
       </w:tblGrid>
       <w:tr>
         <w:trPr>
@@ -56,7 +57,7 @@
         <w:tc>
           <w:tcPr>
             <w:cnfStyle w:val="001000000000" w:firstRow="0" w:lastRow="0" w:firstColumn="1" w:lastColumn="0" w:oddVBand="0" w:evenVBand="0" w:oddHBand="0" w:evenHBand="0" w:firstRowFirstColumn="0" w:firstRowLastColumn="0" w:lastRowFirstColumn="0" w:lastRowLastColumn="0"/>
-            <w:tcW w:w="3344" w:type="dxa"/>
+            <w:tcW w:w="1101" w:type="dxa"/>
           </w:tcPr>
           <w:p>
             <w:pPr>
@@ -68,15 +69,35 @@
             <w:r>
               <w:rPr>
                 <w:rFonts w:ascii="Times New Roman" w:hAnsi="Times New Roman" w:cs="Times New Roman"/>
+              </w:rPr>
+              <w:t>#номер</w:t>
+            </w:r>
+          </w:p>
+        </w:tc>
+        <w:tc>
+          <w:tcPr>
+            <w:tcW w:w="3760" w:type="dxa"/>
+          </w:tcPr>
+          <w:p>
+            <w:pPr>
+              <w:cnfStyle w:val="100000000000" w:firstRow="1" w:lastRow="0" w:firstColumn="0" w:lastColumn="0" w:oddVBand="0" w:evenVBand="0" w:oddHBand="0" w:evenHBand="0" w:firstRowFirstColumn="0" w:firstRowLastColumn="0" w:lastRowFirstColumn="0" w:lastRowLastColumn="0"/>
+              <w:rPr>
+                <w:rFonts w:ascii="Times New Roman" w:hAnsi="Times New Roman" w:cs="Times New Roman"/>
                 <w:lang w:val="ru-RU"/>
               </w:rPr>
+            </w:pPr>
+            <w:r>
+              <w:rPr>
+                <w:rFonts w:ascii="Times New Roman" w:hAnsi="Times New Roman" w:cs="Times New Roman"/>
+                <w:lang w:val="ru-RU"/>
+              </w:rPr>
               <w:t>Название поля</w:t>
             </w:r>
           </w:p>
         </w:tc>
         <w:tc>
           <w:tcPr>
-            <w:tcW w:w="3229" w:type="dxa"/>
+            <w:tcW w:w="2410" w:type="dxa"/>
           </w:tcPr>
           <w:p>
             <w:pPr>
@@ -97,7 +118,7 @@
         </w:tc>
         <w:tc>
           <w:tcPr>
-            <w:tcW w:w="2998" w:type="dxa"/>
+            <w:tcW w:w="2300" w:type="dxa"/>
           </w:tcPr>
           <w:p>
             <w:pPr>
@@ -125,25 +146,27 @@
         <w:tc>
           <w:tcPr>
             <w:cnfStyle w:val="001000000000" w:firstRow="0" w:lastRow="0" w:firstColumn="1" w:lastColumn="0" w:oddVBand="0" w:evenVBand="0" w:oddHBand="0" w:evenHBand="0" w:firstRowFirstColumn="0" w:firstRowLastColumn="0" w:lastRowFirstColumn="0" w:lastRowLastColumn="0"/>
-            <w:tcW w:w="3344" w:type="dxa"/>
-          </w:tcPr>
-          <w:p>
-            <w:pPr>
-              <w:rPr>
-                <w:rFonts w:ascii="Times New Roman" w:hAnsi="Times New Roman" w:cs="Times New Roman"/>
-              </w:rPr>
-            </w:pPr>
-            <w:r>
-              <w:rPr>
-                <w:rFonts w:ascii="Times New Roman" w:hAnsi="Times New Roman" w:cs="Times New Roman"/>
-              </w:rPr>
-              <w:t>login</w:t>
-            </w:r>
-          </w:p>
-        </w:tc>
-        <w:tc>
-          <w:tcPr>
-            <w:tcW w:w="3229" w:type="dxa"/>
+            <w:tcW w:w="1101" w:type="dxa"/>
+          </w:tcPr>
+          <w:p>
+            <w:pPr>
+              <w:rPr>
+                <w:rFonts w:ascii="Times New Roman" w:hAnsi="Times New Roman" w:cs="Times New Roman"/>
+                <w:lang w:val="ru-RU"/>
+              </w:rPr>
+            </w:pPr>
+            <w:r>
+              <w:rPr>
+                <w:rFonts w:ascii="Times New Roman" w:hAnsi="Times New Roman" w:cs="Times New Roman"/>
+                <w:lang w:val="ru-RU"/>
+              </w:rPr>
+              <w:t>1</w:t>
+            </w:r>
+          </w:p>
+        </w:tc>
+        <w:tc>
+          <w:tcPr>
+            <w:tcW w:w="3760" w:type="dxa"/>
           </w:tcPr>
           <w:p>
             <w:pPr>
@@ -156,13 +179,13 @@
               <w:rPr>
                 <w:rFonts w:ascii="Times New Roman" w:hAnsi="Times New Roman" w:cs="Times New Roman"/>
               </w:rPr>
-              <w:t>30</w:t>
-            </w:r>
-          </w:p>
-        </w:tc>
-        <w:tc>
-          <w:tcPr>
-            <w:tcW w:w="2998" w:type="dxa"/>
+              <w:t>id</w:t>
+            </w:r>
+          </w:p>
+        </w:tc>
+        <w:tc>
+          <w:tcPr>
+            <w:tcW w:w="2410" w:type="dxa"/>
           </w:tcPr>
           <w:p>
             <w:pPr>
@@ -175,7 +198,26 @@
               <w:rPr>
                 <w:rFonts w:ascii="Times New Roman" w:hAnsi="Times New Roman" w:cs="Times New Roman"/>
               </w:rPr>
-              <w:t>varchar</w:t>
+              <w:t>11</w:t>
+            </w:r>
+          </w:p>
+        </w:tc>
+        <w:tc>
+          <w:tcPr>
+            <w:tcW w:w="2300" w:type="dxa"/>
+          </w:tcPr>
+          <w:p>
+            <w:pPr>
+              <w:cnfStyle w:val="000000100000" w:firstRow="0" w:lastRow="0" w:firstColumn="0" w:lastColumn="0" w:oddVBand="0" w:evenVBand="0" w:oddHBand="1" w:evenHBand="0" w:firstRowFirstColumn="0" w:firstRowLastColumn="0" w:lastRowFirstColumn="0" w:lastRowLastColumn="0"/>
+              <w:rPr>
+                <w:rFonts w:ascii="Times New Roman" w:hAnsi="Times New Roman" w:cs="Times New Roman"/>
+              </w:rPr>
+            </w:pPr>
+            <w:r>
+              <w:rPr>
+                <w:rFonts w:ascii="Times New Roman" w:hAnsi="Times New Roman" w:cs="Times New Roman"/>
+              </w:rPr>
+              <w:t>int</w:t>
             </w:r>
           </w:p>
         </w:tc>
@@ -184,25 +226,25 @@
         <w:tc>
           <w:tcPr>
             <w:cnfStyle w:val="001000000000" w:firstRow="0" w:lastRow="0" w:firstColumn="1" w:lastColumn="0" w:oddVBand="0" w:evenVBand="0" w:oddHBand="0" w:evenHBand="0" w:firstRowFirstColumn="0" w:firstRowLastColumn="0" w:lastRowFirstColumn="0" w:lastRowLastColumn="0"/>
-            <w:tcW w:w="3344" w:type="dxa"/>
-          </w:tcPr>
-          <w:p>
-            <w:pPr>
-              <w:rPr>
-                <w:rFonts w:ascii="Times New Roman" w:hAnsi="Times New Roman" w:cs="Times New Roman"/>
-              </w:rPr>
-            </w:pPr>
-            <w:r>
-              <w:rPr>
-                <w:rFonts w:ascii="Times New Roman" w:hAnsi="Times New Roman" w:cs="Times New Roman"/>
-              </w:rPr>
-              <w:t>password</w:t>
-            </w:r>
-          </w:p>
-        </w:tc>
-        <w:tc>
-          <w:tcPr>
-            <w:tcW w:w="3229" w:type="dxa"/>
+            <w:tcW w:w="1101" w:type="dxa"/>
+          </w:tcPr>
+          <w:p>
+            <w:pPr>
+              <w:rPr>
+                <w:rFonts w:ascii="Times New Roman" w:hAnsi="Times New Roman" w:cs="Times New Roman"/>
+              </w:rPr>
+            </w:pPr>
+            <w:r>
+              <w:rPr>
+                <w:rFonts w:ascii="Times New Roman" w:hAnsi="Times New Roman" w:cs="Times New Roman"/>
+              </w:rPr>
+              <w:t>2</w:t>
+            </w:r>
+          </w:p>
+        </w:tc>
+        <w:tc>
+          <w:tcPr>
+            <w:tcW w:w="3760" w:type="dxa"/>
           </w:tcPr>
           <w:p>
             <w:pPr>
@@ -215,13 +257,32 @@
               <w:rPr>
                 <w:rFonts w:ascii="Times New Roman" w:hAnsi="Times New Roman" w:cs="Times New Roman"/>
               </w:rPr>
-              <w:t>40</w:t>
-            </w:r>
-          </w:p>
-        </w:tc>
-        <w:tc>
-          <w:tcPr>
-            <w:tcW w:w="2998" w:type="dxa"/>
+              <w:t>login</w:t>
+            </w:r>
+          </w:p>
+        </w:tc>
+        <w:tc>
+          <w:tcPr>
+            <w:tcW w:w="2410" w:type="dxa"/>
+          </w:tcPr>
+          <w:p>
+            <w:pPr>
+              <w:cnfStyle w:val="000000000000" w:firstRow="0" w:lastRow="0" w:firstColumn="0" w:lastColumn="0" w:oddVBand="0" w:evenVBand="0" w:oddHBand="0" w:evenHBand="0" w:firstRowFirstColumn="0" w:firstRowLastColumn="0" w:lastRowFirstColumn="0" w:lastRowLastColumn="0"/>
+              <w:rPr>
+                <w:rFonts w:ascii="Times New Roman" w:hAnsi="Times New Roman" w:cs="Times New Roman"/>
+              </w:rPr>
+            </w:pPr>
+            <w:r>
+              <w:rPr>
+                <w:rFonts w:ascii="Times New Roman" w:hAnsi="Times New Roman" w:cs="Times New Roman"/>
+              </w:rPr>
+              <w:t>30</w:t>
+            </w:r>
+          </w:p>
+        </w:tc>
+        <w:tc>
+          <w:tcPr>
+            <w:tcW w:w="2300" w:type="dxa"/>
           </w:tcPr>
           <w:p>
             <w:pPr>
@@ -246,25 +307,25 @@
         <w:tc>
           <w:tcPr>
             <w:cnfStyle w:val="001000000000" w:firstRow="0" w:lastRow="0" w:firstColumn="1" w:lastColumn="0" w:oddVBand="0" w:evenVBand="0" w:oddHBand="0" w:evenHBand="0" w:firstRowFirstColumn="0" w:firstRowLastColumn="0" w:lastRowFirstColumn="0" w:lastRowLastColumn="0"/>
-            <w:tcW w:w="3344" w:type="dxa"/>
-          </w:tcPr>
-          <w:p>
-            <w:pPr>
-              <w:rPr>
-                <w:rFonts w:ascii="Times New Roman" w:hAnsi="Times New Roman" w:cs="Times New Roman"/>
-              </w:rPr>
-            </w:pPr>
-            <w:r>
-              <w:rPr>
-                <w:rFonts w:ascii="Times New Roman" w:hAnsi="Times New Roman" w:cs="Times New Roman"/>
-              </w:rPr>
-              <w:t>last_login</w:t>
-            </w:r>
-          </w:p>
-        </w:tc>
-        <w:tc>
-          <w:tcPr>
-            <w:tcW w:w="3229" w:type="dxa"/>
+            <w:tcW w:w="1101" w:type="dxa"/>
+          </w:tcPr>
+          <w:p>
+            <w:pPr>
+              <w:rPr>
+                <w:rFonts w:ascii="Times New Roman" w:hAnsi="Times New Roman" w:cs="Times New Roman"/>
+              </w:rPr>
+            </w:pPr>
+            <w:r>
+              <w:rPr>
+                <w:rFonts w:ascii="Times New Roman" w:hAnsi="Times New Roman" w:cs="Times New Roman"/>
+              </w:rPr>
+              <w:t>3</w:t>
+            </w:r>
+          </w:p>
+        </w:tc>
+        <w:tc>
+          <w:tcPr>
+            <w:tcW w:w="3760" w:type="dxa"/>
           </w:tcPr>
           <w:p>
             <w:pPr>
@@ -277,13 +338,13 @@
               <w:rPr>
                 <w:rFonts w:ascii="Times New Roman" w:hAnsi="Times New Roman" w:cs="Times New Roman"/>
               </w:rPr>
-              <w:t>-</w:t>
-            </w:r>
-          </w:p>
-        </w:tc>
-        <w:tc>
-          <w:tcPr>
-            <w:tcW w:w="2998" w:type="dxa"/>
+              <w:t>password</w:t>
+            </w:r>
+          </w:p>
+        </w:tc>
+        <w:tc>
+          <w:tcPr>
+            <w:tcW w:w="2410" w:type="dxa"/>
           </w:tcPr>
           <w:p>
             <w:pPr>
@@ -296,7 +357,26 @@
               <w:rPr>
                 <w:rFonts w:ascii="Times New Roman" w:hAnsi="Times New Roman" w:cs="Times New Roman"/>
               </w:rPr>
-              <w:t>datetime</w:t>
+              <w:t>40</w:t>
+            </w:r>
+          </w:p>
+        </w:tc>
+        <w:tc>
+          <w:tcPr>
+            <w:tcW w:w="2300" w:type="dxa"/>
+          </w:tcPr>
+          <w:p>
+            <w:pPr>
+              <w:cnfStyle w:val="000000100000" w:firstRow="0" w:lastRow="0" w:firstColumn="0" w:lastColumn="0" w:oddVBand="0" w:evenVBand="0" w:oddHBand="1" w:evenHBand="0" w:firstRowFirstColumn="0" w:firstRowLastColumn="0" w:lastRowFirstColumn="0" w:lastRowLastColumn="0"/>
+              <w:rPr>
+                <w:rFonts w:ascii="Times New Roman" w:hAnsi="Times New Roman" w:cs="Times New Roman"/>
+              </w:rPr>
+            </w:pPr>
+            <w:r>
+              <w:rPr>
+                <w:rFonts w:ascii="Times New Roman" w:hAnsi="Times New Roman" w:cs="Times New Roman"/>
+              </w:rPr>
+              <w:t>varchar</w:t>
             </w:r>
           </w:p>
         </w:tc>
@@ -305,25 +385,25 @@
         <w:tc>
           <w:tcPr>
             <w:cnfStyle w:val="001000000000" w:firstRow="0" w:lastRow="0" w:firstColumn="1" w:lastColumn="0" w:oddVBand="0" w:evenVBand="0" w:oddHBand="0" w:evenHBand="0" w:firstRowFirstColumn="0" w:firstRowLastColumn="0" w:lastRowFirstColumn="0" w:lastRowLastColumn="0"/>
-            <w:tcW w:w="3344" w:type="dxa"/>
-          </w:tcPr>
-          <w:p>
-            <w:pPr>
-              <w:rPr>
-                <w:rFonts w:ascii="Times New Roman" w:hAnsi="Times New Roman" w:cs="Times New Roman"/>
-              </w:rPr>
-            </w:pPr>
-            <w:r>
-              <w:rPr>
-                <w:rFonts w:ascii="Times New Roman" w:hAnsi="Times New Roman" w:cs="Times New Roman"/>
-              </w:rPr>
-              <w:t>activate</w:t>
-            </w:r>
-          </w:p>
-        </w:tc>
-        <w:tc>
-          <w:tcPr>
-            <w:tcW w:w="3229" w:type="dxa"/>
+            <w:tcW w:w="1101" w:type="dxa"/>
+          </w:tcPr>
+          <w:p>
+            <w:pPr>
+              <w:rPr>
+                <w:rFonts w:ascii="Times New Roman" w:hAnsi="Times New Roman" w:cs="Times New Roman"/>
+              </w:rPr>
+            </w:pPr>
+            <w:r>
+              <w:rPr>
+                <w:rFonts w:ascii="Times New Roman" w:hAnsi="Times New Roman" w:cs="Times New Roman"/>
+              </w:rPr>
+              <w:t>4</w:t>
+            </w:r>
+          </w:p>
+        </w:tc>
+        <w:tc>
+          <w:tcPr>
+            <w:tcW w:w="3760" w:type="dxa"/>
           </w:tcPr>
           <w:p>
             <w:pPr>
@@ -336,13 +416,13 @@
               <w:rPr>
                 <w:rFonts w:ascii="Times New Roman" w:hAnsi="Times New Roman" w:cs="Times New Roman"/>
               </w:rPr>
-              <w:t>15</w:t>
-            </w:r>
-          </w:p>
-        </w:tc>
-        <w:tc>
-          <w:tcPr>
-            <w:tcW w:w="2998" w:type="dxa"/>
+              <w:t>last_login</w:t>
+            </w:r>
+          </w:p>
+        </w:tc>
+        <w:tc>
+          <w:tcPr>
+            <w:tcW w:w="2410" w:type="dxa"/>
           </w:tcPr>
           <w:p>
             <w:pPr>
@@ -355,7 +435,26 @@
               <w:rPr>
                 <w:rFonts w:ascii="Times New Roman" w:hAnsi="Times New Roman" w:cs="Times New Roman"/>
               </w:rPr>
-              <w:t>carchar</w:t>
+              <w:t>-</w:t>
+            </w:r>
+          </w:p>
+        </w:tc>
+        <w:tc>
+          <w:tcPr>
+            <w:tcW w:w="2300" w:type="dxa"/>
+          </w:tcPr>
+          <w:p>
+            <w:pPr>
+              <w:cnfStyle w:val="000000000000" w:firstRow="0" w:lastRow="0" w:firstColumn="0" w:lastColumn="0" w:oddVBand="0" w:evenVBand="0" w:oddHBand="0" w:evenHBand="0" w:firstRowFirstColumn="0" w:firstRowLastColumn="0" w:lastRowFirstColumn="0" w:lastRowLastColumn="0"/>
+              <w:rPr>
+                <w:rFonts w:ascii="Times New Roman" w:hAnsi="Times New Roman" w:cs="Times New Roman"/>
+              </w:rPr>
+            </w:pPr>
+            <w:r>
+              <w:rPr>
+                <w:rFonts w:ascii="Times New Roman" w:hAnsi="Times New Roman" w:cs="Times New Roman"/>
+              </w:rPr>
+              <w:t>datetime</w:t>
             </w:r>
           </w:p>
         </w:tc>
@@ -367,25 +466,25 @@
         <w:tc>
           <w:tcPr>
             <w:cnfStyle w:val="001000000000" w:firstRow="0" w:lastRow="0" w:firstColumn="1" w:lastColumn="0" w:oddVBand="0" w:evenVBand="0" w:oddHBand="0" w:evenHBand="0" w:firstRowFirstColumn="0" w:firstRowLastColumn="0" w:lastRowFirstColumn="0" w:lastRowLastColumn="0"/>
-            <w:tcW w:w="3344" w:type="dxa"/>
-          </w:tcPr>
-          <w:p>
-            <w:pPr>
-              <w:rPr>
-                <w:rFonts w:ascii="Times New Roman" w:hAnsi="Times New Roman" w:cs="Times New Roman"/>
-              </w:rPr>
-            </w:pPr>
-            <w:r>
-              <w:rPr>
-                <w:rFonts w:ascii="Times New Roman" w:hAnsi="Times New Roman" w:cs="Times New Roman"/>
-              </w:rPr>
-              <w:t>enabled</w:t>
-            </w:r>
-          </w:p>
-        </w:tc>
-        <w:tc>
-          <w:tcPr>
-            <w:tcW w:w="3229" w:type="dxa"/>
+            <w:tcW w:w="1101" w:type="dxa"/>
+          </w:tcPr>
+          <w:p>
+            <w:pPr>
+              <w:rPr>
+                <w:rFonts w:ascii="Times New Roman" w:hAnsi="Times New Roman" w:cs="Times New Roman"/>
+              </w:rPr>
+            </w:pPr>
+            <w:r>
+              <w:rPr>
+                <w:rFonts w:ascii="Times New Roman" w:hAnsi="Times New Roman" w:cs="Times New Roman"/>
+              </w:rPr>
+              <w:t>5</w:t>
+            </w:r>
+          </w:p>
+        </w:tc>
+        <w:tc>
+          <w:tcPr>
+            <w:tcW w:w="3760" w:type="dxa"/>
           </w:tcPr>
           <w:p>
             <w:pPr>
@@ -398,13 +497,13 @@
               <w:rPr>
                 <w:rFonts w:ascii="Times New Roman" w:hAnsi="Times New Roman" w:cs="Times New Roman"/>
               </w:rPr>
-              <w:t>1</w:t>
-            </w:r>
-          </w:p>
-        </w:tc>
-        <w:tc>
-          <w:tcPr>
-            <w:tcW w:w="2998" w:type="dxa"/>
+              <w:t>activate</w:t>
+            </w:r>
+          </w:p>
+        </w:tc>
+        <w:tc>
+          <w:tcPr>
+            <w:tcW w:w="2410" w:type="dxa"/>
           </w:tcPr>
           <w:p>
             <w:pPr>
@@ -417,13 +516,26 @@
               <w:rPr>
                 <w:rFonts w:ascii="Times New Roman" w:hAnsi="Times New Roman" w:cs="Times New Roman"/>
               </w:rPr>
-              <w:t>i</w:t>
-            </w:r>
-            <w:r>
-              <w:rPr>
-                <w:rFonts w:ascii="Times New Roman" w:hAnsi="Times New Roman" w:cs="Times New Roman"/>
-              </w:rPr>
-              <w:t>nt</w:t>
+              <w:t>15</w:t>
+            </w:r>
+          </w:p>
+        </w:tc>
+        <w:tc>
+          <w:tcPr>
+            <w:tcW w:w="2300" w:type="dxa"/>
+          </w:tcPr>
+          <w:p>
+            <w:pPr>
+              <w:cnfStyle w:val="000000100000" w:firstRow="0" w:lastRow="0" w:firstColumn="0" w:lastColumn="0" w:oddVBand="0" w:evenVBand="0" w:oddHBand="1" w:evenHBand="0" w:firstRowFirstColumn="0" w:firstRowLastColumn="0" w:lastRowFirstColumn="0" w:lastRowLastColumn="0"/>
+              <w:rPr>
+                <w:rFonts w:ascii="Times New Roman" w:hAnsi="Times New Roman" w:cs="Times New Roman"/>
+              </w:rPr>
+            </w:pPr>
+            <w:r>
+              <w:rPr>
+                <w:rFonts w:ascii="Times New Roman" w:hAnsi="Times New Roman" w:cs="Times New Roman"/>
+              </w:rPr>
+              <w:t>carchar</w:t>
             </w:r>
           </w:p>
         </w:tc>
@@ -432,25 +544,25 @@
         <w:tc>
           <w:tcPr>
             <w:cnfStyle w:val="001000000000" w:firstRow="0" w:lastRow="0" w:firstColumn="1" w:lastColumn="0" w:oddVBand="0" w:evenVBand="0" w:oddHBand="0" w:evenHBand="0" w:firstRowFirstColumn="0" w:firstRowLastColumn="0" w:lastRowFirstColumn="0" w:lastRowLastColumn="0"/>
-            <w:tcW w:w="3344" w:type="dxa"/>
-          </w:tcPr>
-          <w:p>
-            <w:pPr>
-              <w:rPr>
-                <w:rFonts w:ascii="Times New Roman" w:hAnsi="Times New Roman" w:cs="Times New Roman"/>
-              </w:rPr>
-            </w:pPr>
-            <w:r>
-              <w:rPr>
-                <w:rFonts w:ascii="Times New Roman" w:hAnsi="Times New Roman" w:cs="Times New Roman"/>
-              </w:rPr>
-              <w:t>role_id</w:t>
-            </w:r>
-          </w:p>
-        </w:tc>
-        <w:tc>
-          <w:tcPr>
-            <w:tcW w:w="3229" w:type="dxa"/>
+            <w:tcW w:w="1101" w:type="dxa"/>
+          </w:tcPr>
+          <w:p>
+            <w:pPr>
+              <w:rPr>
+                <w:rFonts w:ascii="Times New Roman" w:hAnsi="Times New Roman" w:cs="Times New Roman"/>
+              </w:rPr>
+            </w:pPr>
+            <w:r>
+              <w:rPr>
+                <w:rFonts w:ascii="Times New Roman" w:hAnsi="Times New Roman" w:cs="Times New Roman"/>
+              </w:rPr>
+              <w:t>6</w:t>
+            </w:r>
+          </w:p>
+        </w:tc>
+        <w:tc>
+          <w:tcPr>
+            <w:tcW w:w="3760" w:type="dxa"/>
           </w:tcPr>
           <w:p>
             <w:pPr>
@@ -459,11 +571,36 @@
                 <w:rFonts w:ascii="Times New Roman" w:hAnsi="Times New Roman" w:cs="Times New Roman"/>
               </w:rPr>
             </w:pPr>
-          </w:p>
-        </w:tc>
-        <w:tc>
-          <w:tcPr>
-            <w:tcW w:w="2998" w:type="dxa"/>
+            <w:r>
+              <w:rPr>
+                <w:rFonts w:ascii="Times New Roman" w:hAnsi="Times New Roman" w:cs="Times New Roman"/>
+              </w:rPr>
+              <w:t>enabled</w:t>
+            </w:r>
+          </w:p>
+        </w:tc>
+        <w:tc>
+          <w:tcPr>
+            <w:tcW w:w="2410" w:type="dxa"/>
+          </w:tcPr>
+          <w:p>
+            <w:pPr>
+              <w:cnfStyle w:val="000000000000" w:firstRow="0" w:lastRow="0" w:firstColumn="0" w:lastColumn="0" w:oddVBand="0" w:evenVBand="0" w:oddHBand="0" w:evenHBand="0" w:firstRowFirstColumn="0" w:firstRowLastColumn="0" w:lastRowFirstColumn="0" w:lastRowLastColumn="0"/>
+              <w:rPr>
+                <w:rFonts w:ascii="Times New Roman" w:hAnsi="Times New Roman" w:cs="Times New Roman"/>
+              </w:rPr>
+            </w:pPr>
+            <w:r>
+              <w:rPr>
+                <w:rFonts w:ascii="Times New Roman" w:hAnsi="Times New Roman" w:cs="Times New Roman"/>
+              </w:rPr>
+              <w:t>1</w:t>
+            </w:r>
+          </w:p>
+        </w:tc>
+        <w:tc>
+          <w:tcPr>
+            <w:tcW w:w="2300" w:type="dxa"/>
           </w:tcPr>
           <w:p>
             <w:pPr>
@@ -488,25 +625,25 @@
         <w:tc>
           <w:tcPr>
             <w:cnfStyle w:val="001000000000" w:firstRow="0" w:lastRow="0" w:firstColumn="1" w:lastColumn="0" w:oddVBand="0" w:evenVBand="0" w:oddHBand="0" w:evenHBand="0" w:firstRowFirstColumn="0" w:firstRowLastColumn="0" w:lastRowFirstColumn="0" w:lastRowLastColumn="0"/>
-            <w:tcW w:w="3344" w:type="dxa"/>
-          </w:tcPr>
-          <w:p>
-            <w:pPr>
-              <w:rPr>
-                <w:rFonts w:ascii="Times New Roman" w:hAnsi="Times New Roman" w:cs="Times New Roman"/>
-              </w:rPr>
-            </w:pPr>
-            <w:r>
-              <w:rPr>
-                <w:rFonts w:ascii="Times New Roman" w:hAnsi="Times New Roman" w:cs="Times New Roman"/>
-              </w:rPr>
-              <w:t>email</w:t>
-            </w:r>
-          </w:p>
-        </w:tc>
-        <w:tc>
-          <w:tcPr>
-            <w:tcW w:w="3229" w:type="dxa"/>
+            <w:tcW w:w="1101" w:type="dxa"/>
+          </w:tcPr>
+          <w:p>
+            <w:pPr>
+              <w:rPr>
+                <w:rFonts w:ascii="Times New Roman" w:hAnsi="Times New Roman" w:cs="Times New Roman"/>
+              </w:rPr>
+            </w:pPr>
+            <w:r>
+              <w:rPr>
+                <w:rFonts w:ascii="Times New Roman" w:hAnsi="Times New Roman" w:cs="Times New Roman"/>
+              </w:rPr>
+              <w:t>7</w:t>
+            </w:r>
+          </w:p>
+        </w:tc>
+        <w:tc>
+          <w:tcPr>
+            <w:tcW w:w="3760" w:type="dxa"/>
           </w:tcPr>
           <w:p>
             <w:pPr>
@@ -519,13 +656,13 @@
               <w:rPr>
                 <w:rFonts w:ascii="Times New Roman" w:hAnsi="Times New Roman" w:cs="Times New Roman"/>
               </w:rPr>
-              <w:t>100</w:t>
-            </w:r>
-          </w:p>
-        </w:tc>
-        <w:tc>
-          <w:tcPr>
-            <w:tcW w:w="2998" w:type="dxa"/>
+              <w:t>role_id</w:t>
+            </w:r>
+          </w:p>
+        </w:tc>
+        <w:tc>
+          <w:tcPr>
+            <w:tcW w:w="2410" w:type="dxa"/>
           </w:tcPr>
           <w:p>
             <w:pPr>
@@ -538,13 +675,26 @@
               <w:rPr>
                 <w:rFonts w:ascii="Times New Roman" w:hAnsi="Times New Roman" w:cs="Times New Roman"/>
               </w:rPr>
-              <w:t>v</w:t>
-            </w:r>
-            <w:r>
-              <w:rPr>
-                <w:rFonts w:ascii="Times New Roman" w:hAnsi="Times New Roman" w:cs="Times New Roman"/>
-              </w:rPr>
-              <w:t>archar</w:t>
+              <w:t>11</w:t>
+            </w:r>
+          </w:p>
+        </w:tc>
+        <w:tc>
+          <w:tcPr>
+            <w:tcW w:w="2300" w:type="dxa"/>
+          </w:tcPr>
+          <w:p>
+            <w:pPr>
+              <w:cnfStyle w:val="000000100000" w:firstRow="0" w:lastRow="0" w:firstColumn="0" w:lastColumn="0" w:oddVBand="0" w:evenVBand="0" w:oddHBand="1" w:evenHBand="0" w:firstRowFirstColumn="0" w:firstRowLastColumn="0" w:lastRowFirstColumn="0" w:lastRowLastColumn="0"/>
+              <w:rPr>
+                <w:rFonts w:ascii="Times New Roman" w:hAnsi="Times New Roman" w:cs="Times New Roman"/>
+              </w:rPr>
+            </w:pPr>
+            <w:r>
+              <w:rPr>
+                <w:rFonts w:ascii="Times New Roman" w:hAnsi="Times New Roman" w:cs="Times New Roman"/>
+              </w:rPr>
+              <w:t>int</w:t>
             </w:r>
           </w:p>
         </w:tc>
@@ -553,25 +703,25 @@
         <w:tc>
           <w:tcPr>
             <w:cnfStyle w:val="001000000000" w:firstRow="0" w:lastRow="0" w:firstColumn="1" w:lastColumn="0" w:oddVBand="0" w:evenVBand="0" w:oddHBand="0" w:evenHBand="0" w:firstRowFirstColumn="0" w:firstRowLastColumn="0" w:lastRowFirstColumn="0" w:lastRowLastColumn="0"/>
-            <w:tcW w:w="3344" w:type="dxa"/>
-          </w:tcPr>
-          <w:p>
-            <w:pPr>
-              <w:rPr>
-                <w:rFonts w:ascii="Times New Roman" w:hAnsi="Times New Roman" w:cs="Times New Roman"/>
-              </w:rPr>
-            </w:pPr>
-            <w:r>
-              <w:rPr>
-                <w:rFonts w:ascii="Times New Roman" w:hAnsi="Times New Roman" w:cs="Times New Roman"/>
-              </w:rPr>
-              <w:t>name</w:t>
-            </w:r>
-          </w:p>
-        </w:tc>
-        <w:tc>
-          <w:tcPr>
-            <w:tcW w:w="3229" w:type="dxa"/>
+            <w:tcW w:w="1101" w:type="dxa"/>
+          </w:tcPr>
+          <w:p>
+            <w:pPr>
+              <w:rPr>
+                <w:rFonts w:ascii="Times New Roman" w:hAnsi="Times New Roman" w:cs="Times New Roman"/>
+              </w:rPr>
+            </w:pPr>
+            <w:r>
+              <w:rPr>
+                <w:rFonts w:ascii="Times New Roman" w:hAnsi="Times New Roman" w:cs="Times New Roman"/>
+              </w:rPr>
+              <w:t>8</w:t>
+            </w:r>
+          </w:p>
+        </w:tc>
+        <w:tc>
+          <w:tcPr>
+            <w:tcW w:w="3760" w:type="dxa"/>
           </w:tcPr>
           <w:p>
             <w:pPr>
@@ -584,19 +734,13 @@
               <w:rPr>
                 <w:rFonts w:ascii="Times New Roman" w:hAnsi="Times New Roman" w:cs="Times New Roman"/>
               </w:rPr>
-              <w:t>4</w:t>
-            </w:r>
-            <w:r>
-              <w:rPr>
-                <w:rFonts w:ascii="Times New Roman" w:hAnsi="Times New Roman" w:cs="Times New Roman"/>
-              </w:rPr>
-              <w:t>0</w:t>
-            </w:r>
-          </w:p>
-        </w:tc>
-        <w:tc>
-          <w:tcPr>
-            <w:tcW w:w="2998" w:type="dxa"/>
+              <w:t>email</w:t>
+            </w:r>
+          </w:p>
+        </w:tc>
+        <w:tc>
+          <w:tcPr>
+            <w:tcW w:w="2410" w:type="dxa"/>
           </w:tcPr>
           <w:p>
             <w:pPr>
@@ -609,13 +753,26 @@
               <w:rPr>
                 <w:rFonts w:ascii="Times New Roman" w:hAnsi="Times New Roman" w:cs="Times New Roman"/>
               </w:rPr>
-              <w:t>v</w:t>
-            </w:r>
-            <w:r>
-              <w:rPr>
-                <w:rFonts w:ascii="Times New Roman" w:hAnsi="Times New Roman" w:cs="Times New Roman"/>
-              </w:rPr>
-              <w:t>archar</w:t>
+              <w:t>100</w:t>
+            </w:r>
+          </w:p>
+        </w:tc>
+        <w:tc>
+          <w:tcPr>
+            <w:tcW w:w="2300" w:type="dxa"/>
+          </w:tcPr>
+          <w:p>
+            <w:pPr>
+              <w:cnfStyle w:val="000000000000" w:firstRow="0" w:lastRow="0" w:firstColumn="0" w:lastColumn="0" w:oddVBand="0" w:evenVBand="0" w:oddHBand="0" w:evenHBand="0" w:firstRowFirstColumn="0" w:firstRowLastColumn="0" w:lastRowFirstColumn="0" w:lastRowLastColumn="0"/>
+              <w:rPr>
+                <w:rFonts w:ascii="Times New Roman" w:hAnsi="Times New Roman" w:cs="Times New Roman"/>
+              </w:rPr>
+            </w:pPr>
+            <w:r>
+              <w:rPr>
+                <w:rFonts w:ascii="Times New Roman" w:hAnsi="Times New Roman" w:cs="Times New Roman"/>
+              </w:rPr>
+              <w:t>varchar</w:t>
             </w:r>
           </w:p>
         </w:tc>
@@ -627,25 +784,25 @@
         <w:tc>
           <w:tcPr>
             <w:cnfStyle w:val="001000000000" w:firstRow="0" w:lastRow="0" w:firstColumn="1" w:lastColumn="0" w:oddVBand="0" w:evenVBand="0" w:oddHBand="0" w:evenHBand="0" w:firstRowFirstColumn="0" w:firstRowLastColumn="0" w:lastRowFirstColumn="0" w:lastRowLastColumn="0"/>
-            <w:tcW w:w="3344" w:type="dxa"/>
-          </w:tcPr>
-          <w:p>
-            <w:pPr>
-              <w:rPr>
-                <w:rFonts w:ascii="Times New Roman" w:hAnsi="Times New Roman" w:cs="Times New Roman"/>
-              </w:rPr>
-            </w:pPr>
-            <w:r>
-              <w:rPr>
-                <w:rFonts w:ascii="Times New Roman" w:hAnsi="Times New Roman" w:cs="Times New Roman"/>
-              </w:rPr>
-              <w:t>surname</w:t>
-            </w:r>
-          </w:p>
-        </w:tc>
-        <w:tc>
-          <w:tcPr>
-            <w:tcW w:w="3229" w:type="dxa"/>
+            <w:tcW w:w="1101" w:type="dxa"/>
+          </w:tcPr>
+          <w:p>
+            <w:pPr>
+              <w:rPr>
+                <w:rFonts w:ascii="Times New Roman" w:hAnsi="Times New Roman" w:cs="Times New Roman"/>
+              </w:rPr>
+            </w:pPr>
+            <w:r>
+              <w:rPr>
+                <w:rFonts w:ascii="Times New Roman" w:hAnsi="Times New Roman" w:cs="Times New Roman"/>
+              </w:rPr>
+              <w:t>9</w:t>
+            </w:r>
+          </w:p>
+        </w:tc>
+        <w:tc>
+          <w:tcPr>
+            <w:tcW w:w="3760" w:type="dxa"/>
           </w:tcPr>
           <w:p>
             <w:pPr>
@@ -658,21 +815,32 @@
               <w:rPr>
                 <w:rFonts w:ascii="Times New Roman" w:hAnsi="Times New Roman" w:cs="Times New Roman"/>
               </w:rPr>
-              <w:t>4</w:t>
-            </w:r>
-            <w:bookmarkStart w:id="0" w:name="_GoBack"/>
-            <w:bookmarkEnd w:id="0"/>
-            <w:r>
-              <w:rPr>
-                <w:rFonts w:ascii="Times New Roman" w:hAnsi="Times New Roman" w:cs="Times New Roman"/>
-              </w:rPr>
-              <w:t>0</w:t>
-            </w:r>
-          </w:p>
-        </w:tc>
-        <w:tc>
-          <w:tcPr>
-            <w:tcW w:w="2998" w:type="dxa"/>
+              <w:t>name</w:t>
+            </w:r>
+          </w:p>
+        </w:tc>
+        <w:tc>
+          <w:tcPr>
+            <w:tcW w:w="2410" w:type="dxa"/>
+          </w:tcPr>
+          <w:p>
+            <w:pPr>
+              <w:cnfStyle w:val="000000100000" w:firstRow="0" w:lastRow="0" w:firstColumn="0" w:lastColumn="0" w:oddVBand="0" w:evenVBand="0" w:oddHBand="1" w:evenHBand="0" w:firstRowFirstColumn="0" w:firstRowLastColumn="0" w:lastRowFirstColumn="0" w:lastRowLastColumn="0"/>
+              <w:rPr>
+                <w:rFonts w:ascii="Times New Roman" w:hAnsi="Times New Roman" w:cs="Times New Roman"/>
+              </w:rPr>
+            </w:pPr>
+            <w:r>
+              <w:rPr>
+                <w:rFonts w:ascii="Times New Roman" w:hAnsi="Times New Roman" w:cs="Times New Roman"/>
+              </w:rPr>
+              <w:t>40</w:t>
+            </w:r>
+          </w:p>
+        </w:tc>
+        <w:tc>
+          <w:tcPr>
+            <w:tcW w:w="2300" w:type="dxa"/>
           </w:tcPr>
           <w:p>
             <w:pPr>
@@ -694,25 +862,25 @@
         <w:tc>
           <w:tcPr>
             <w:cnfStyle w:val="001000000000" w:firstRow="0" w:lastRow="0" w:firstColumn="1" w:lastColumn="0" w:oddVBand="0" w:evenVBand="0" w:oddHBand="0" w:evenHBand="0" w:firstRowFirstColumn="0" w:firstRowLastColumn="0" w:lastRowFirstColumn="0" w:lastRowLastColumn="0"/>
-            <w:tcW w:w="3344" w:type="dxa"/>
-          </w:tcPr>
-          <w:p>
-            <w:pPr>
-              <w:rPr>
-                <w:rFonts w:ascii="Times New Roman" w:hAnsi="Times New Roman" w:cs="Times New Roman"/>
-              </w:rPr>
-            </w:pPr>
-            <w:r>
-              <w:rPr>
-                <w:rFonts w:ascii="Times New Roman" w:hAnsi="Times New Roman" w:cs="Times New Roman"/>
-              </w:rPr>
-              <w:t>country</w:t>
-            </w:r>
-          </w:p>
-        </w:tc>
-        <w:tc>
-          <w:tcPr>
-            <w:tcW w:w="3229" w:type="dxa"/>
+            <w:tcW w:w="1101" w:type="dxa"/>
+          </w:tcPr>
+          <w:p>
+            <w:pPr>
+              <w:rPr>
+                <w:rFonts w:ascii="Times New Roman" w:hAnsi="Times New Roman" w:cs="Times New Roman"/>
+              </w:rPr>
+            </w:pPr>
+            <w:r>
+              <w:rPr>
+                <w:rFonts w:ascii="Times New Roman" w:hAnsi="Times New Roman" w:cs="Times New Roman"/>
+              </w:rPr>
+              <w:t>10</w:t>
+            </w:r>
+          </w:p>
+        </w:tc>
+        <w:tc>
+          <w:tcPr>
+            <w:tcW w:w="3760" w:type="dxa"/>
           </w:tcPr>
           <w:p>
             <w:pPr>
@@ -725,13 +893,32 @@
               <w:rPr>
                 <w:rFonts w:ascii="Times New Roman" w:hAnsi="Times New Roman" w:cs="Times New Roman"/>
               </w:rPr>
-              <w:t>100</w:t>
-            </w:r>
-          </w:p>
-        </w:tc>
-        <w:tc>
-          <w:tcPr>
-            <w:tcW w:w="2998" w:type="dxa"/>
+              <w:t>surname</w:t>
+            </w:r>
+          </w:p>
+        </w:tc>
+        <w:tc>
+          <w:tcPr>
+            <w:tcW w:w="2410" w:type="dxa"/>
+          </w:tcPr>
+          <w:p>
+            <w:pPr>
+              <w:cnfStyle w:val="000000000000" w:firstRow="0" w:lastRow="0" w:firstColumn="0" w:lastColumn="0" w:oddVBand="0" w:evenVBand="0" w:oddHBand="0" w:evenHBand="0" w:firstRowFirstColumn="0" w:firstRowLastColumn="0" w:lastRowFirstColumn="0" w:lastRowLastColumn="0"/>
+              <w:rPr>
+                <w:rFonts w:ascii="Times New Roman" w:hAnsi="Times New Roman" w:cs="Times New Roman"/>
+              </w:rPr>
+            </w:pPr>
+            <w:r>
+              <w:rPr>
+                <w:rFonts w:ascii="Times New Roman" w:hAnsi="Times New Roman" w:cs="Times New Roman"/>
+              </w:rPr>
+              <w:t>40</w:t>
+            </w:r>
+          </w:p>
+        </w:tc>
+        <w:tc>
+          <w:tcPr>
+            <w:tcW w:w="2300" w:type="dxa"/>
           </w:tcPr>
           <w:p>
             <w:pPr>
@@ -756,25 +943,32 @@
         <w:tc>
           <w:tcPr>
             <w:cnfStyle w:val="001000000000" w:firstRow="0" w:lastRow="0" w:firstColumn="1" w:lastColumn="0" w:oddVBand="0" w:evenVBand="0" w:oddHBand="0" w:evenHBand="0" w:firstRowFirstColumn="0" w:firstRowLastColumn="0" w:lastRowFirstColumn="0" w:lastRowLastColumn="0"/>
-            <w:tcW w:w="3344" w:type="dxa"/>
-          </w:tcPr>
-          <w:p>
-            <w:pPr>
-              <w:rPr>
-                <w:rFonts w:ascii="Times New Roman" w:hAnsi="Times New Roman" w:cs="Times New Roman"/>
-              </w:rPr>
-            </w:pPr>
-            <w:r>
-              <w:rPr>
-                <w:rFonts w:ascii="Times New Roman" w:hAnsi="Times New Roman" w:cs="Times New Roman"/>
-              </w:rPr>
-              <w:t>lang</w:t>
-            </w:r>
-          </w:p>
-        </w:tc>
-        <w:tc>
-          <w:tcPr>
-            <w:tcW w:w="3229" w:type="dxa"/>
+            <w:tcW w:w="1101" w:type="dxa"/>
+          </w:tcPr>
+          <w:p>
+            <w:pPr>
+              <w:rPr>
+                <w:rFonts w:ascii="Times New Roman" w:hAnsi="Times New Roman" w:cs="Times New Roman"/>
+              </w:rPr>
+            </w:pPr>
+            <w:r>
+              <w:rPr>
+                <w:rFonts w:ascii="Times New Roman" w:hAnsi="Times New Roman" w:cs="Times New Roman"/>
+                <w:lang w:val="ru-RU"/>
+              </w:rPr>
+              <w:t>1</w:t>
+            </w:r>
+            <w:r>
+              <w:rPr>
+                <w:rFonts w:ascii="Times New Roman" w:hAnsi="Times New Roman" w:cs="Times New Roman"/>
+              </w:rPr>
+              <w:t>1</w:t>
+            </w:r>
+          </w:p>
+        </w:tc>
+        <w:tc>
+          <w:tcPr>
+            <w:tcW w:w="3760" w:type="dxa"/>
           </w:tcPr>
           <w:p>
             <w:pPr>
@@ -787,13 +981,32 @@
               <w:rPr>
                 <w:rFonts w:ascii="Times New Roman" w:hAnsi="Times New Roman" w:cs="Times New Roman"/>
               </w:rPr>
-              <w:t>3</w:t>
-            </w:r>
-          </w:p>
-        </w:tc>
-        <w:tc>
-          <w:tcPr>
-            <w:tcW w:w="2998" w:type="dxa"/>
+              <w:t>country</w:t>
+            </w:r>
+          </w:p>
+        </w:tc>
+        <w:tc>
+          <w:tcPr>
+            <w:tcW w:w="2410" w:type="dxa"/>
+          </w:tcPr>
+          <w:p>
+            <w:pPr>
+              <w:cnfStyle w:val="000000100000" w:firstRow="0" w:lastRow="0" w:firstColumn="0" w:lastColumn="0" w:oddVBand="0" w:evenVBand="0" w:oddHBand="1" w:evenHBand="0" w:firstRowFirstColumn="0" w:firstRowLastColumn="0" w:lastRowFirstColumn="0" w:lastRowLastColumn="0"/>
+              <w:rPr>
+                <w:rFonts w:ascii="Times New Roman" w:hAnsi="Times New Roman" w:cs="Times New Roman"/>
+              </w:rPr>
+            </w:pPr>
+            <w:r>
+              <w:rPr>
+                <w:rFonts w:ascii="Times New Roman" w:hAnsi="Times New Roman" w:cs="Times New Roman"/>
+              </w:rPr>
+              <w:t>100</w:t>
+            </w:r>
+          </w:p>
+        </w:tc>
+        <w:tc>
+          <w:tcPr>
+            <w:tcW w:w="2300" w:type="dxa"/>
           </w:tcPr>
           <w:p>
             <w:pPr>
@@ -815,25 +1028,32 @@
         <w:tc>
           <w:tcPr>
             <w:cnfStyle w:val="001000000000" w:firstRow="0" w:lastRow="0" w:firstColumn="1" w:lastColumn="0" w:oddVBand="0" w:evenVBand="0" w:oddHBand="0" w:evenHBand="0" w:firstRowFirstColumn="0" w:firstRowLastColumn="0" w:lastRowFirstColumn="0" w:lastRowLastColumn="0"/>
-            <w:tcW w:w="3344" w:type="dxa"/>
-          </w:tcPr>
-          <w:p>
-            <w:pPr>
-              <w:rPr>
-                <w:rFonts w:ascii="Times New Roman" w:hAnsi="Times New Roman" w:cs="Times New Roman"/>
-              </w:rPr>
-            </w:pPr>
-            <w:r>
-              <w:rPr>
-                <w:rFonts w:ascii="Times New Roman" w:hAnsi="Times New Roman" w:cs="Times New Roman"/>
-              </w:rPr>
-              <w:t>city</w:t>
-            </w:r>
-          </w:p>
-        </w:tc>
-        <w:tc>
-          <w:tcPr>
-            <w:tcW w:w="3229" w:type="dxa"/>
+            <w:tcW w:w="1101" w:type="dxa"/>
+          </w:tcPr>
+          <w:p>
+            <w:pPr>
+              <w:rPr>
+                <w:rFonts w:ascii="Times New Roman" w:hAnsi="Times New Roman" w:cs="Times New Roman"/>
+              </w:rPr>
+            </w:pPr>
+            <w:r>
+              <w:rPr>
+                <w:rFonts w:ascii="Times New Roman" w:hAnsi="Times New Roman" w:cs="Times New Roman"/>
+                <w:lang w:val="ru-RU"/>
+              </w:rPr>
+              <w:t>1</w:t>
+            </w:r>
+            <w:r>
+              <w:rPr>
+                <w:rFonts w:ascii="Times New Roman" w:hAnsi="Times New Roman" w:cs="Times New Roman"/>
+              </w:rPr>
+              <w:t>2</w:t>
+            </w:r>
+          </w:p>
+        </w:tc>
+        <w:tc>
+          <w:tcPr>
+            <w:tcW w:w="3760" w:type="dxa"/>
           </w:tcPr>
           <w:p>
             <w:pPr>
@@ -846,13 +1066,32 @@
               <w:rPr>
                 <w:rFonts w:ascii="Times New Roman" w:hAnsi="Times New Roman" w:cs="Times New Roman"/>
               </w:rPr>
-              <w:t>100</w:t>
-            </w:r>
-          </w:p>
-        </w:tc>
-        <w:tc>
-          <w:tcPr>
-            <w:tcW w:w="2998" w:type="dxa"/>
+              <w:t>lang</w:t>
+            </w:r>
+          </w:p>
+        </w:tc>
+        <w:tc>
+          <w:tcPr>
+            <w:tcW w:w="2410" w:type="dxa"/>
+          </w:tcPr>
+          <w:p>
+            <w:pPr>
+              <w:cnfStyle w:val="000000000000" w:firstRow="0" w:lastRow="0" w:firstColumn="0" w:lastColumn="0" w:oddVBand="0" w:evenVBand="0" w:oddHBand="0" w:evenHBand="0" w:firstRowFirstColumn="0" w:firstRowLastColumn="0" w:lastRowFirstColumn="0" w:lastRowLastColumn="0"/>
+              <w:rPr>
+                <w:rFonts w:ascii="Times New Roman" w:hAnsi="Times New Roman" w:cs="Times New Roman"/>
+              </w:rPr>
+            </w:pPr>
+            <w:r>
+              <w:rPr>
+                <w:rFonts w:ascii="Times New Roman" w:hAnsi="Times New Roman" w:cs="Times New Roman"/>
+              </w:rPr>
+              <w:t>3</w:t>
+            </w:r>
+          </w:p>
+        </w:tc>
+        <w:tc>
+          <w:tcPr>
+            <w:tcW w:w="2300" w:type="dxa"/>
           </w:tcPr>
           <w:p>
             <w:pPr>
@@ -877,25 +1116,32 @@
         <w:tc>
           <w:tcPr>
             <w:cnfStyle w:val="001000000000" w:firstRow="0" w:lastRow="0" w:firstColumn="1" w:lastColumn="0" w:oddVBand="0" w:evenVBand="0" w:oddHBand="0" w:evenHBand="0" w:firstRowFirstColumn="0" w:firstRowLastColumn="0" w:lastRowFirstColumn="0" w:lastRowLastColumn="0"/>
-            <w:tcW w:w="3344" w:type="dxa"/>
-          </w:tcPr>
-          <w:p>
-            <w:pPr>
-              <w:rPr>
-                <w:rFonts w:ascii="Times New Roman" w:hAnsi="Times New Roman" w:cs="Times New Roman"/>
-              </w:rPr>
-            </w:pPr>
-            <w:r>
-              <w:rPr>
-                <w:rFonts w:ascii="Times New Roman" w:hAnsi="Times New Roman" w:cs="Times New Roman"/>
-              </w:rPr>
-              <w:t>birthday</w:t>
-            </w:r>
-          </w:p>
-        </w:tc>
-        <w:tc>
-          <w:tcPr>
-            <w:tcW w:w="3229" w:type="dxa"/>
+            <w:tcW w:w="1101" w:type="dxa"/>
+          </w:tcPr>
+          <w:p>
+            <w:pPr>
+              <w:rPr>
+                <w:rFonts w:ascii="Times New Roman" w:hAnsi="Times New Roman" w:cs="Times New Roman"/>
+              </w:rPr>
+            </w:pPr>
+            <w:r>
+              <w:rPr>
+                <w:rFonts w:ascii="Times New Roman" w:hAnsi="Times New Roman" w:cs="Times New Roman"/>
+                <w:lang w:val="ru-RU"/>
+              </w:rPr>
+              <w:t>1</w:t>
+            </w:r>
+            <w:r>
+              <w:rPr>
+                <w:rFonts w:ascii="Times New Roman" w:hAnsi="Times New Roman" w:cs="Times New Roman"/>
+              </w:rPr>
+              <w:t>3</w:t>
+            </w:r>
+          </w:p>
+        </w:tc>
+        <w:tc>
+          <w:tcPr>
+            <w:tcW w:w="3760" w:type="dxa"/>
           </w:tcPr>
           <w:p>
             <w:pPr>
@@ -908,13 +1154,13 @@
               <w:rPr>
                 <w:rFonts w:ascii="Times New Roman" w:hAnsi="Times New Roman" w:cs="Times New Roman"/>
               </w:rPr>
-              <w:t>-</w:t>
-            </w:r>
-          </w:p>
-        </w:tc>
-        <w:tc>
-          <w:tcPr>
-            <w:tcW w:w="2998" w:type="dxa"/>
+              <w:t>city</w:t>
+            </w:r>
+          </w:p>
+        </w:tc>
+        <w:tc>
+          <w:tcPr>
+            <w:tcW w:w="2410" w:type="dxa"/>
           </w:tcPr>
           <w:p>
             <w:pPr>
@@ -927,7 +1173,26 @@
               <w:rPr>
                 <w:rFonts w:ascii="Times New Roman" w:hAnsi="Times New Roman" w:cs="Times New Roman"/>
               </w:rPr>
-              <w:t>date</w:t>
+              <w:t>100</w:t>
+            </w:r>
+          </w:p>
+        </w:tc>
+        <w:tc>
+          <w:tcPr>
+            <w:tcW w:w="2300" w:type="dxa"/>
+          </w:tcPr>
+          <w:p>
+            <w:pPr>
+              <w:cnfStyle w:val="000000100000" w:firstRow="0" w:lastRow="0" w:firstColumn="0" w:lastColumn="0" w:oddVBand="0" w:evenVBand="0" w:oddHBand="1" w:evenHBand="0" w:firstRowFirstColumn="0" w:firstRowLastColumn="0" w:lastRowFirstColumn="0" w:lastRowLastColumn="0"/>
+              <w:rPr>
+                <w:rFonts w:ascii="Times New Roman" w:hAnsi="Times New Roman" w:cs="Times New Roman"/>
+              </w:rPr>
+            </w:pPr>
+            <w:r>
+              <w:rPr>
+                <w:rFonts w:ascii="Times New Roman" w:hAnsi="Times New Roman" w:cs="Times New Roman"/>
+              </w:rPr>
+              <w:t>varchar</w:t>
             </w:r>
           </w:p>
         </w:tc>
@@ -936,25 +1201,32 @@
         <w:tc>
           <w:tcPr>
             <w:cnfStyle w:val="001000000000" w:firstRow="0" w:lastRow="0" w:firstColumn="1" w:lastColumn="0" w:oddVBand="0" w:evenVBand="0" w:oddHBand="0" w:evenHBand="0" w:firstRowFirstColumn="0" w:firstRowLastColumn="0" w:lastRowFirstColumn="0" w:lastRowLastColumn="0"/>
-            <w:tcW w:w="3344" w:type="dxa"/>
-          </w:tcPr>
-          <w:p>
-            <w:pPr>
-              <w:rPr>
-                <w:rFonts w:ascii="Times New Roman" w:hAnsi="Times New Roman" w:cs="Times New Roman"/>
-              </w:rPr>
-            </w:pPr>
-            <w:r>
-              <w:rPr>
-                <w:rFonts w:ascii="Times New Roman" w:hAnsi="Times New Roman" w:cs="Times New Roman"/>
-              </w:rPr>
-              <w:t>gravatar</w:t>
-            </w:r>
-          </w:p>
-        </w:tc>
-        <w:tc>
-          <w:tcPr>
-            <w:tcW w:w="3229" w:type="dxa"/>
+            <w:tcW w:w="1101" w:type="dxa"/>
+          </w:tcPr>
+          <w:p>
+            <w:pPr>
+              <w:rPr>
+                <w:rFonts w:ascii="Times New Roman" w:hAnsi="Times New Roman" w:cs="Times New Roman"/>
+              </w:rPr>
+            </w:pPr>
+            <w:r>
+              <w:rPr>
+                <w:rFonts w:ascii="Times New Roman" w:hAnsi="Times New Roman" w:cs="Times New Roman"/>
+                <w:lang w:val="ru-RU"/>
+              </w:rPr>
+              <w:t>1</w:t>
+            </w:r>
+            <w:r>
+              <w:rPr>
+                <w:rFonts w:ascii="Times New Roman" w:hAnsi="Times New Roman" w:cs="Times New Roman"/>
+              </w:rPr>
+              <w:t>4</w:t>
+            </w:r>
+          </w:p>
+        </w:tc>
+        <w:tc>
+          <w:tcPr>
+            <w:tcW w:w="3760" w:type="dxa"/>
           </w:tcPr>
           <w:p>
             <w:pPr>
@@ -967,13 +1239,13 @@
               <w:rPr>
                 <w:rFonts w:ascii="Times New Roman" w:hAnsi="Times New Roman" w:cs="Times New Roman"/>
               </w:rPr>
-              <w:t>100</w:t>
-            </w:r>
-          </w:p>
-        </w:tc>
-        <w:tc>
-          <w:tcPr>
-            <w:tcW w:w="2998" w:type="dxa"/>
+              <w:t>birthday</w:t>
+            </w:r>
+          </w:p>
+        </w:tc>
+        <w:tc>
+          <w:tcPr>
+            <w:tcW w:w="2410" w:type="dxa"/>
           </w:tcPr>
           <w:p>
             <w:pPr>
@@ -986,7 +1258,26 @@
               <w:rPr>
                 <w:rFonts w:ascii="Times New Roman" w:hAnsi="Times New Roman" w:cs="Times New Roman"/>
               </w:rPr>
-              <w:t>varchar</w:t>
+              <w:t>-</w:t>
+            </w:r>
+          </w:p>
+        </w:tc>
+        <w:tc>
+          <w:tcPr>
+            <w:tcW w:w="2300" w:type="dxa"/>
+          </w:tcPr>
+          <w:p>
+            <w:pPr>
+              <w:cnfStyle w:val="000000000000" w:firstRow="0" w:lastRow="0" w:firstColumn="0" w:lastColumn="0" w:oddVBand="0" w:evenVBand="0" w:oddHBand="0" w:evenHBand="0" w:firstRowFirstColumn="0" w:firstRowLastColumn="0" w:lastRowFirstColumn="0" w:lastRowLastColumn="0"/>
+              <w:rPr>
+                <w:rFonts w:ascii="Times New Roman" w:hAnsi="Times New Roman" w:cs="Times New Roman"/>
+              </w:rPr>
+            </w:pPr>
+            <w:r>
+              <w:rPr>
+                <w:rFonts w:ascii="Times New Roman" w:hAnsi="Times New Roman" w:cs="Times New Roman"/>
+              </w:rPr>
+              <w:t>date</w:t>
             </w:r>
           </w:p>
         </w:tc>
@@ -998,25 +1289,32 @@
         <w:tc>
           <w:tcPr>
             <w:cnfStyle w:val="001000000000" w:firstRow="0" w:lastRow="0" w:firstColumn="1" w:lastColumn="0" w:oddVBand="0" w:evenVBand="0" w:oddHBand="0" w:evenHBand="0" w:firstRowFirstColumn="0" w:firstRowLastColumn="0" w:lastRowFirstColumn="0" w:lastRowLastColumn="0"/>
-            <w:tcW w:w="3344" w:type="dxa"/>
-          </w:tcPr>
-          <w:p>
-            <w:pPr>
-              <w:rPr>
-                <w:rFonts w:ascii="Times New Roman" w:hAnsi="Times New Roman" w:cs="Times New Roman"/>
-              </w:rPr>
-            </w:pPr>
-            <w:r>
-              <w:rPr>
-                <w:rFonts w:ascii="Times New Roman" w:hAnsi="Times New Roman" w:cs="Times New Roman"/>
-              </w:rPr>
-              <w:t>skype</w:t>
-            </w:r>
-          </w:p>
-        </w:tc>
-        <w:tc>
-          <w:tcPr>
-            <w:tcW w:w="3229" w:type="dxa"/>
+            <w:tcW w:w="1101" w:type="dxa"/>
+          </w:tcPr>
+          <w:p>
+            <w:pPr>
+              <w:rPr>
+                <w:rFonts w:ascii="Times New Roman" w:hAnsi="Times New Roman" w:cs="Times New Roman"/>
+              </w:rPr>
+            </w:pPr>
+            <w:r>
+              <w:rPr>
+                <w:rFonts w:ascii="Times New Roman" w:hAnsi="Times New Roman" w:cs="Times New Roman"/>
+                <w:lang w:val="ru-RU"/>
+              </w:rPr>
+              <w:t>1</w:t>
+            </w:r>
+            <w:r>
+              <w:rPr>
+                <w:rFonts w:ascii="Times New Roman" w:hAnsi="Times New Roman" w:cs="Times New Roman"/>
+              </w:rPr>
+              <w:t>5</w:t>
+            </w:r>
+          </w:p>
+        </w:tc>
+        <w:tc>
+          <w:tcPr>
+            <w:tcW w:w="3760" w:type="dxa"/>
           </w:tcPr>
           <w:p>
             <w:pPr>
@@ -1029,13 +1327,32 @@
               <w:rPr>
                 <w:rFonts w:ascii="Times New Roman" w:hAnsi="Times New Roman" w:cs="Times New Roman"/>
               </w:rPr>
-              <w:t>255</w:t>
-            </w:r>
-          </w:p>
-        </w:tc>
-        <w:tc>
-          <w:tcPr>
-            <w:tcW w:w="2998" w:type="dxa"/>
+              <w:t>gravatar</w:t>
+            </w:r>
+          </w:p>
+        </w:tc>
+        <w:tc>
+          <w:tcPr>
+            <w:tcW w:w="2410" w:type="dxa"/>
+          </w:tcPr>
+          <w:p>
+            <w:pPr>
+              <w:cnfStyle w:val="000000100000" w:firstRow="0" w:lastRow="0" w:firstColumn="0" w:lastColumn="0" w:oddVBand="0" w:evenVBand="0" w:oddHBand="1" w:evenHBand="0" w:firstRowFirstColumn="0" w:firstRowLastColumn="0" w:lastRowFirstColumn="0" w:lastRowLastColumn="0"/>
+              <w:rPr>
+                <w:rFonts w:ascii="Times New Roman" w:hAnsi="Times New Roman" w:cs="Times New Roman"/>
+              </w:rPr>
+            </w:pPr>
+            <w:r>
+              <w:rPr>
+                <w:rFonts w:ascii="Times New Roman" w:hAnsi="Times New Roman" w:cs="Times New Roman"/>
+              </w:rPr>
+              <w:t>100</w:t>
+            </w:r>
+          </w:p>
+        </w:tc>
+        <w:tc>
+          <w:tcPr>
+            <w:tcW w:w="2300" w:type="dxa"/>
           </w:tcPr>
           <w:p>
             <w:pPr>
@@ -1057,25 +1374,25 @@
         <w:tc>
           <w:tcPr>
             <w:cnfStyle w:val="001000000000" w:firstRow="0" w:lastRow="0" w:firstColumn="1" w:lastColumn="0" w:oddVBand="0" w:evenVBand="0" w:oddHBand="0" w:evenHBand="0" w:firstRowFirstColumn="0" w:firstRowLastColumn="0" w:lastRowFirstColumn="0" w:lastRowLastColumn="0"/>
-            <w:tcW w:w="3344" w:type="dxa"/>
-          </w:tcPr>
-          <w:p>
-            <w:pPr>
-              <w:rPr>
-                <w:rFonts w:ascii="Times New Roman" w:hAnsi="Times New Roman" w:cs="Times New Roman"/>
-              </w:rPr>
-            </w:pPr>
-            <w:r>
-              <w:rPr>
-                <w:rFonts w:ascii="Times New Roman" w:hAnsi="Times New Roman" w:cs="Times New Roman"/>
-              </w:rPr>
-              <w:t>icq</w:t>
-            </w:r>
-          </w:p>
-        </w:tc>
-        <w:tc>
-          <w:tcPr>
-            <w:tcW w:w="3229" w:type="dxa"/>
+            <w:tcW w:w="1101" w:type="dxa"/>
+          </w:tcPr>
+          <w:p>
+            <w:pPr>
+              <w:rPr>
+                <w:rFonts w:ascii="Times New Roman" w:hAnsi="Times New Roman" w:cs="Times New Roman"/>
+              </w:rPr>
+            </w:pPr>
+            <w:r>
+              <w:rPr>
+                <w:rFonts w:ascii="Times New Roman" w:hAnsi="Times New Roman" w:cs="Times New Roman"/>
+              </w:rPr>
+              <w:t>16</w:t>
+            </w:r>
+          </w:p>
+        </w:tc>
+        <w:tc>
+          <w:tcPr>
+            <w:tcW w:w="3760" w:type="dxa"/>
           </w:tcPr>
           <w:p>
             <w:pPr>
@@ -1088,13 +1405,13 @@
               <w:rPr>
                 <w:rFonts w:ascii="Times New Roman" w:hAnsi="Times New Roman" w:cs="Times New Roman"/>
               </w:rPr>
-              <w:t>20</w:t>
-            </w:r>
-          </w:p>
-        </w:tc>
-        <w:tc>
-          <w:tcPr>
-            <w:tcW w:w="2998" w:type="dxa"/>
+              <w:t>flag_id</w:t>
+            </w:r>
+          </w:p>
+        </w:tc>
+        <w:tc>
+          <w:tcPr>
+            <w:tcW w:w="2410" w:type="dxa"/>
           </w:tcPr>
           <w:p>
             <w:pPr>
@@ -1107,7 +1424,26 @@
               <w:rPr>
                 <w:rFonts w:ascii="Times New Roman" w:hAnsi="Times New Roman" w:cs="Times New Roman"/>
               </w:rPr>
-              <w:t>varchar</w:t>
+              <w:t>11</w:t>
+            </w:r>
+          </w:p>
+        </w:tc>
+        <w:tc>
+          <w:tcPr>
+            <w:tcW w:w="2300" w:type="dxa"/>
+          </w:tcPr>
+          <w:p>
+            <w:pPr>
+              <w:cnfStyle w:val="000000000000" w:firstRow="0" w:lastRow="0" w:firstColumn="0" w:lastColumn="0" w:oddVBand="0" w:evenVBand="0" w:oddHBand="0" w:evenHBand="0" w:firstRowFirstColumn="0" w:firstRowLastColumn="0" w:lastRowFirstColumn="0" w:lastRowLastColumn="0"/>
+              <w:rPr>
+                <w:rFonts w:ascii="Times New Roman" w:hAnsi="Times New Roman" w:cs="Times New Roman"/>
+              </w:rPr>
+            </w:pPr>
+            <w:r>
+              <w:rPr>
+                <w:rFonts w:ascii="Times New Roman" w:hAnsi="Times New Roman" w:cs="Times New Roman"/>
+              </w:rPr>
+              <w:t>int</w:t>
             </w:r>
           </w:p>
         </w:tc>
@@ -1119,25 +1455,32 @@
         <w:tc>
           <w:tcPr>
             <w:cnfStyle w:val="001000000000" w:firstRow="0" w:lastRow="0" w:firstColumn="1" w:lastColumn="0" w:oddVBand="0" w:evenVBand="0" w:oddHBand="0" w:evenHBand="0" w:firstRowFirstColumn="0" w:firstRowLastColumn="0" w:lastRowFirstColumn="0" w:lastRowLastColumn="0"/>
-            <w:tcW w:w="3344" w:type="dxa"/>
-          </w:tcPr>
-          <w:p>
-            <w:pPr>
-              <w:rPr>
-                <w:rFonts w:ascii="Times New Roman" w:hAnsi="Times New Roman" w:cs="Times New Roman"/>
-              </w:rPr>
-            </w:pPr>
-            <w:r>
-              <w:rPr>
-                <w:rFonts w:ascii="Times New Roman" w:hAnsi="Times New Roman" w:cs="Times New Roman"/>
-              </w:rPr>
-              <w:t>gtalk</w:t>
-            </w:r>
-          </w:p>
-        </w:tc>
-        <w:tc>
-          <w:tcPr>
-            <w:tcW w:w="3229" w:type="dxa"/>
+            <w:tcW w:w="1101" w:type="dxa"/>
+          </w:tcPr>
+          <w:p>
+            <w:pPr>
+              <w:rPr>
+                <w:rFonts w:ascii="Times New Roman" w:hAnsi="Times New Roman" w:cs="Times New Roman"/>
+              </w:rPr>
+            </w:pPr>
+            <w:r>
+              <w:rPr>
+                <w:rFonts w:ascii="Times New Roman" w:hAnsi="Times New Roman" w:cs="Times New Roman"/>
+                <w:lang w:val="ru-RU"/>
+              </w:rPr>
+              <w:t>1</w:t>
+            </w:r>
+            <w:r>
+              <w:rPr>
+                <w:rFonts w:ascii="Times New Roman" w:hAnsi="Times New Roman" w:cs="Times New Roman"/>
+              </w:rPr>
+              <w:t>7</w:t>
+            </w:r>
+          </w:p>
+        </w:tc>
+        <w:tc>
+          <w:tcPr>
+            <w:tcW w:w="3760" w:type="dxa"/>
           </w:tcPr>
           <w:p>
             <w:pPr>
@@ -1150,13 +1493,32 @@
               <w:rPr>
                 <w:rFonts w:ascii="Times New Roman" w:hAnsi="Times New Roman" w:cs="Times New Roman"/>
               </w:rPr>
-              <w:t>100</w:t>
-            </w:r>
-          </w:p>
-        </w:tc>
-        <w:tc>
-          <w:tcPr>
-            <w:tcW w:w="2998" w:type="dxa"/>
+              <w:t>skype</w:t>
+            </w:r>
+          </w:p>
+        </w:tc>
+        <w:tc>
+          <w:tcPr>
+            <w:tcW w:w="2410" w:type="dxa"/>
+          </w:tcPr>
+          <w:p>
+            <w:pPr>
+              <w:cnfStyle w:val="000000100000" w:firstRow="0" w:lastRow="0" w:firstColumn="0" w:lastColumn="0" w:oddVBand="0" w:evenVBand="0" w:oddHBand="1" w:evenHBand="0" w:firstRowFirstColumn="0" w:firstRowLastColumn="0" w:lastRowFirstColumn="0" w:lastRowLastColumn="0"/>
+              <w:rPr>
+                <w:rFonts w:ascii="Times New Roman" w:hAnsi="Times New Roman" w:cs="Times New Roman"/>
+              </w:rPr>
+            </w:pPr>
+            <w:r>
+              <w:rPr>
+                <w:rFonts w:ascii="Times New Roman" w:hAnsi="Times New Roman" w:cs="Times New Roman"/>
+              </w:rPr>
+              <w:t>255</w:t>
+            </w:r>
+          </w:p>
+        </w:tc>
+        <w:tc>
+          <w:tcPr>
+            <w:tcW w:w="2300" w:type="dxa"/>
           </w:tcPr>
           <w:p>
             <w:pPr>
@@ -1178,25 +1540,32 @@
         <w:tc>
           <w:tcPr>
             <w:cnfStyle w:val="001000000000" w:firstRow="0" w:lastRow="0" w:firstColumn="1" w:lastColumn="0" w:oddVBand="0" w:evenVBand="0" w:oddHBand="0" w:evenHBand="0" w:firstRowFirstColumn="0" w:firstRowLastColumn="0" w:lastRowFirstColumn="0" w:lastRowLastColumn="0"/>
-            <w:tcW w:w="3344" w:type="dxa"/>
-          </w:tcPr>
-          <w:p>
-            <w:pPr>
-              <w:rPr>
-                <w:rFonts w:ascii="Times New Roman" w:hAnsi="Times New Roman" w:cs="Times New Roman"/>
-              </w:rPr>
-            </w:pPr>
-            <w:r>
-              <w:rPr>
-                <w:rFonts w:ascii="Times New Roman" w:hAnsi="Times New Roman" w:cs="Times New Roman"/>
-              </w:rPr>
-              <w:t>www</w:t>
-            </w:r>
-          </w:p>
-        </w:tc>
-        <w:tc>
-          <w:tcPr>
-            <w:tcW w:w="3229" w:type="dxa"/>
+            <w:tcW w:w="1101" w:type="dxa"/>
+          </w:tcPr>
+          <w:p>
+            <w:pPr>
+              <w:rPr>
+                <w:rFonts w:ascii="Times New Roman" w:hAnsi="Times New Roman" w:cs="Times New Roman"/>
+              </w:rPr>
+            </w:pPr>
+            <w:r>
+              <w:rPr>
+                <w:rFonts w:ascii="Times New Roman" w:hAnsi="Times New Roman" w:cs="Times New Roman"/>
+                <w:lang w:val="ru-RU"/>
+              </w:rPr>
+              <w:t>1</w:t>
+            </w:r>
+            <w:r>
+              <w:rPr>
+                <w:rFonts w:ascii="Times New Roman" w:hAnsi="Times New Roman" w:cs="Times New Roman"/>
+              </w:rPr>
+              <w:t>8</w:t>
+            </w:r>
+          </w:p>
+        </w:tc>
+        <w:tc>
+          <w:tcPr>
+            <w:tcW w:w="3760" w:type="dxa"/>
           </w:tcPr>
           <w:p>
             <w:pPr>
@@ -1209,13 +1578,32 @@
               <w:rPr>
                 <w:rFonts w:ascii="Times New Roman" w:hAnsi="Times New Roman" w:cs="Times New Roman"/>
               </w:rPr>
-              <w:t>255</w:t>
-            </w:r>
-          </w:p>
-        </w:tc>
-        <w:tc>
-          <w:tcPr>
-            <w:tcW w:w="2998" w:type="dxa"/>
+              <w:t>icq</w:t>
+            </w:r>
+          </w:p>
+        </w:tc>
+        <w:tc>
+          <w:tcPr>
+            <w:tcW w:w="2410" w:type="dxa"/>
+          </w:tcPr>
+          <w:p>
+            <w:pPr>
+              <w:cnfStyle w:val="000000000000" w:firstRow="0" w:lastRow="0" w:firstColumn="0" w:lastColumn="0" w:oddVBand="0" w:evenVBand="0" w:oddHBand="0" w:evenHBand="0" w:firstRowFirstColumn="0" w:firstRowLastColumn="0" w:lastRowFirstColumn="0" w:lastRowLastColumn="0"/>
+              <w:rPr>
+                <w:rFonts w:ascii="Times New Roman" w:hAnsi="Times New Roman" w:cs="Times New Roman"/>
+              </w:rPr>
+            </w:pPr>
+            <w:r>
+              <w:rPr>
+                <w:rFonts w:ascii="Times New Roman" w:hAnsi="Times New Roman" w:cs="Times New Roman"/>
+              </w:rPr>
+              <w:t>20</w:t>
+            </w:r>
+          </w:p>
+        </w:tc>
+        <w:tc>
+          <w:tcPr>
+            <w:tcW w:w="2300" w:type="dxa"/>
           </w:tcPr>
           <w:p>
             <w:pPr>
@@ -1240,25 +1628,32 @@
         <w:tc>
           <w:tcPr>
             <w:cnfStyle w:val="001000000000" w:firstRow="0" w:lastRow="0" w:firstColumn="1" w:lastColumn="0" w:oddVBand="0" w:evenVBand="0" w:oddHBand="0" w:evenHBand="0" w:firstRowFirstColumn="0" w:firstRowLastColumn="0" w:lastRowFirstColumn="0" w:lastRowLastColumn="0"/>
-            <w:tcW w:w="3344" w:type="dxa"/>
-          </w:tcPr>
-          <w:p>
-            <w:pPr>
-              <w:rPr>
-                <w:rFonts w:ascii="Times New Roman" w:hAnsi="Times New Roman" w:cs="Times New Roman"/>
-              </w:rPr>
-            </w:pPr>
-            <w:r>
-              <w:rPr>
-                <w:rFonts w:ascii="Times New Roman" w:hAnsi="Times New Roman" w:cs="Times New Roman"/>
-              </w:rPr>
-              <w:t>vk</w:t>
-            </w:r>
-          </w:p>
-        </w:tc>
-        <w:tc>
-          <w:tcPr>
-            <w:tcW w:w="3229" w:type="dxa"/>
+            <w:tcW w:w="1101" w:type="dxa"/>
+          </w:tcPr>
+          <w:p>
+            <w:pPr>
+              <w:rPr>
+                <w:rFonts w:ascii="Times New Roman" w:hAnsi="Times New Roman" w:cs="Times New Roman"/>
+              </w:rPr>
+            </w:pPr>
+            <w:r>
+              <w:rPr>
+                <w:rFonts w:ascii="Times New Roman" w:hAnsi="Times New Roman" w:cs="Times New Roman"/>
+                <w:lang w:val="ru-RU"/>
+              </w:rPr>
+              <w:t>1</w:t>
+            </w:r>
+            <w:r>
+              <w:rPr>
+                <w:rFonts w:ascii="Times New Roman" w:hAnsi="Times New Roman" w:cs="Times New Roman"/>
+              </w:rPr>
+              <w:t>9</w:t>
+            </w:r>
+          </w:p>
+        </w:tc>
+        <w:tc>
+          <w:tcPr>
+            <w:tcW w:w="3760" w:type="dxa"/>
           </w:tcPr>
           <w:p>
             <w:pPr>
@@ -1271,13 +1666,32 @@
               <w:rPr>
                 <w:rFonts w:ascii="Times New Roman" w:hAnsi="Times New Roman" w:cs="Times New Roman"/>
               </w:rPr>
-              <w:t>255</w:t>
-            </w:r>
-          </w:p>
-        </w:tc>
-        <w:tc>
-          <w:tcPr>
-            <w:tcW w:w="2998" w:type="dxa"/>
+              <w:t>gtalk</w:t>
+            </w:r>
+          </w:p>
+        </w:tc>
+        <w:tc>
+          <w:tcPr>
+            <w:tcW w:w="2410" w:type="dxa"/>
+          </w:tcPr>
+          <w:p>
+            <w:pPr>
+              <w:cnfStyle w:val="000000100000" w:firstRow="0" w:lastRow="0" w:firstColumn="0" w:lastColumn="0" w:oddVBand="0" w:evenVBand="0" w:oddHBand="1" w:evenHBand="0" w:firstRowFirstColumn="0" w:firstRowLastColumn="0" w:lastRowFirstColumn="0" w:lastRowLastColumn="0"/>
+              <w:rPr>
+                <w:rFonts w:ascii="Times New Roman" w:hAnsi="Times New Roman" w:cs="Times New Roman"/>
+              </w:rPr>
+            </w:pPr>
+            <w:r>
+              <w:rPr>
+                <w:rFonts w:ascii="Times New Roman" w:hAnsi="Times New Roman" w:cs="Times New Roman"/>
+              </w:rPr>
+              <w:t>100</w:t>
+            </w:r>
+          </w:p>
+        </w:tc>
+        <w:tc>
+          <w:tcPr>
+            <w:tcW w:w="2300" w:type="dxa"/>
           </w:tcPr>
           <w:p>
             <w:pPr>
@@ -1299,25 +1713,25 @@
         <w:tc>
           <w:tcPr>
             <w:cnfStyle w:val="001000000000" w:firstRow="0" w:lastRow="0" w:firstColumn="1" w:lastColumn="0" w:oddVBand="0" w:evenVBand="0" w:oddHBand="0" w:evenHBand="0" w:firstRowFirstColumn="0" w:firstRowLastColumn="0" w:lastRowFirstColumn="0" w:lastRowLastColumn="0"/>
-            <w:tcW w:w="3344" w:type="dxa"/>
-          </w:tcPr>
-          <w:p>
-            <w:pPr>
-              <w:rPr>
-                <w:rFonts w:ascii="Times New Roman" w:hAnsi="Times New Roman" w:cs="Times New Roman"/>
-              </w:rPr>
-            </w:pPr>
-            <w:r>
-              <w:rPr>
-                <w:rFonts w:ascii="Times New Roman" w:hAnsi="Times New Roman" w:cs="Times New Roman"/>
-              </w:rPr>
-              <w:t>fb</w:t>
-            </w:r>
-          </w:p>
-        </w:tc>
-        <w:tc>
-          <w:tcPr>
-            <w:tcW w:w="3229" w:type="dxa"/>
+            <w:tcW w:w="1101" w:type="dxa"/>
+          </w:tcPr>
+          <w:p>
+            <w:pPr>
+              <w:rPr>
+                <w:rFonts w:ascii="Times New Roman" w:hAnsi="Times New Roman" w:cs="Times New Roman"/>
+              </w:rPr>
+            </w:pPr>
+            <w:r>
+              <w:rPr>
+                <w:rFonts w:ascii="Times New Roman" w:hAnsi="Times New Roman" w:cs="Times New Roman"/>
+              </w:rPr>
+              <w:t>20</w:t>
+            </w:r>
+          </w:p>
+        </w:tc>
+        <w:tc>
+          <w:tcPr>
+            <w:tcW w:w="3760" w:type="dxa"/>
           </w:tcPr>
           <w:p>
             <w:pPr>
@@ -1330,13 +1744,32 @@
               <w:rPr>
                 <w:rFonts w:ascii="Times New Roman" w:hAnsi="Times New Roman" w:cs="Times New Roman"/>
               </w:rPr>
+              <w:t>www</w:t>
+            </w:r>
+          </w:p>
+        </w:tc>
+        <w:tc>
+          <w:tcPr>
+            <w:tcW w:w="2410" w:type="dxa"/>
+          </w:tcPr>
+          <w:p>
+            <w:pPr>
+              <w:cnfStyle w:val="000000000000" w:firstRow="0" w:lastRow="0" w:firstColumn="0" w:lastColumn="0" w:oddVBand="0" w:evenVBand="0" w:oddHBand="0" w:evenHBand="0" w:firstRowFirstColumn="0" w:firstRowLastColumn="0" w:lastRowFirstColumn="0" w:lastRowLastColumn="0"/>
+              <w:rPr>
+                <w:rFonts w:ascii="Times New Roman" w:hAnsi="Times New Roman" w:cs="Times New Roman"/>
+              </w:rPr>
+            </w:pPr>
+            <w:r>
+              <w:rPr>
+                <w:rFonts w:ascii="Times New Roman" w:hAnsi="Times New Roman" w:cs="Times New Roman"/>
+              </w:rPr>
               <w:t>255</w:t>
             </w:r>
           </w:p>
         </w:tc>
         <w:tc>
           <w:tcPr>
-            <w:tcW w:w="2998" w:type="dxa"/>
+            <w:tcW w:w="2300" w:type="dxa"/>
           </w:tcPr>
           <w:p>
             <w:pPr>
@@ -1361,25 +1794,25 @@
         <w:tc>
           <w:tcPr>
             <w:cnfStyle w:val="001000000000" w:firstRow="0" w:lastRow="0" w:firstColumn="1" w:lastColumn="0" w:oddVBand="0" w:evenVBand="0" w:oddHBand="0" w:evenHBand="0" w:firstRowFirstColumn="0" w:firstRowLastColumn="0" w:lastRowFirstColumn="0" w:lastRowLastColumn="0"/>
-            <w:tcW w:w="3344" w:type="dxa"/>
-          </w:tcPr>
-          <w:p>
-            <w:pPr>
-              <w:rPr>
-                <w:rFonts w:ascii="Times New Roman" w:hAnsi="Times New Roman" w:cs="Times New Roman"/>
-              </w:rPr>
-            </w:pPr>
-            <w:r>
-              <w:rPr>
-                <w:rFonts w:ascii="Times New Roman" w:hAnsi="Times New Roman" w:cs="Times New Roman"/>
-              </w:rPr>
-              <w:t>tw</w:t>
-            </w:r>
-          </w:p>
-        </w:tc>
-        <w:tc>
-          <w:tcPr>
-            <w:tcW w:w="3229" w:type="dxa"/>
+            <w:tcW w:w="1101" w:type="dxa"/>
+          </w:tcPr>
+          <w:p>
+            <w:pPr>
+              <w:rPr>
+                <w:rFonts w:ascii="Times New Roman" w:hAnsi="Times New Roman" w:cs="Times New Roman"/>
+              </w:rPr>
+            </w:pPr>
+            <w:r>
+              <w:rPr>
+                <w:rFonts w:ascii="Times New Roman" w:hAnsi="Times New Roman" w:cs="Times New Roman"/>
+              </w:rPr>
+              <w:t>21</w:t>
+            </w:r>
+          </w:p>
+        </w:tc>
+        <w:tc>
+          <w:tcPr>
+            <w:tcW w:w="3760" w:type="dxa"/>
           </w:tcPr>
           <w:p>
             <w:pPr>
@@ -1392,13 +1825,32 @@
               <w:rPr>
                 <w:rFonts w:ascii="Times New Roman" w:hAnsi="Times New Roman" w:cs="Times New Roman"/>
               </w:rPr>
+              <w:t>vk</w:t>
+            </w:r>
+          </w:p>
+        </w:tc>
+        <w:tc>
+          <w:tcPr>
+            <w:tcW w:w="2410" w:type="dxa"/>
+          </w:tcPr>
+          <w:p>
+            <w:pPr>
+              <w:cnfStyle w:val="000000100000" w:firstRow="0" w:lastRow="0" w:firstColumn="0" w:lastColumn="0" w:oddVBand="0" w:evenVBand="0" w:oddHBand="1" w:evenHBand="0" w:firstRowFirstColumn="0" w:firstRowLastColumn="0" w:lastRowFirstColumn="0" w:lastRowLastColumn="0"/>
+              <w:rPr>
+                <w:rFonts w:ascii="Times New Roman" w:hAnsi="Times New Roman" w:cs="Times New Roman"/>
+              </w:rPr>
+            </w:pPr>
+            <w:r>
+              <w:rPr>
+                <w:rFonts w:ascii="Times New Roman" w:hAnsi="Times New Roman" w:cs="Times New Roman"/>
+              </w:rPr>
               <w:t>255</w:t>
             </w:r>
           </w:p>
         </w:tc>
         <w:tc>
           <w:tcPr>
-            <w:tcW w:w="2998" w:type="dxa"/>
+            <w:tcW w:w="2300" w:type="dxa"/>
           </w:tcPr>
           <w:p>
             <w:pPr>
@@ -1420,25 +1872,32 @@
         <w:tc>
           <w:tcPr>
             <w:cnfStyle w:val="001000000000" w:firstRow="0" w:lastRow="0" w:firstColumn="1" w:lastColumn="0" w:oddVBand="0" w:evenVBand="0" w:oddHBand="0" w:evenHBand="0" w:firstRowFirstColumn="0" w:firstRowLastColumn="0" w:lastRowFirstColumn="0" w:lastRowLastColumn="0"/>
-            <w:tcW w:w="3344" w:type="dxa"/>
-          </w:tcPr>
-          <w:p>
-            <w:pPr>
-              <w:rPr>
-                <w:rFonts w:ascii="Times New Roman" w:hAnsi="Times New Roman" w:cs="Times New Roman"/>
-              </w:rPr>
-            </w:pPr>
-            <w:r>
-              <w:rPr>
-                <w:rFonts w:ascii="Times New Roman" w:hAnsi="Times New Roman" w:cs="Times New Roman"/>
-              </w:rPr>
-              <w:t>gp</w:t>
-            </w:r>
-          </w:p>
-        </w:tc>
-        <w:tc>
-          <w:tcPr>
-            <w:tcW w:w="3229" w:type="dxa"/>
+            <w:tcW w:w="1101" w:type="dxa"/>
+          </w:tcPr>
+          <w:p>
+            <w:pPr>
+              <w:rPr>
+                <w:rFonts w:ascii="Times New Roman" w:hAnsi="Times New Roman" w:cs="Times New Roman"/>
+              </w:rPr>
+            </w:pPr>
+            <w:r>
+              <w:rPr>
+                <w:rFonts w:ascii="Times New Roman" w:hAnsi="Times New Roman" w:cs="Times New Roman"/>
+                <w:lang w:val="ru-RU"/>
+              </w:rPr>
+              <w:t>2</w:t>
+            </w:r>
+            <w:r>
+              <w:rPr>
+                <w:rFonts w:ascii="Times New Roman" w:hAnsi="Times New Roman" w:cs="Times New Roman"/>
+              </w:rPr>
+              <w:t>2</w:t>
+            </w:r>
+          </w:p>
+        </w:tc>
+        <w:tc>
+          <w:tcPr>
+            <w:tcW w:w="3760" w:type="dxa"/>
           </w:tcPr>
           <w:p>
             <w:pPr>
@@ -1451,13 +1910,32 @@
               <w:rPr>
                 <w:rFonts w:ascii="Times New Roman" w:hAnsi="Times New Roman" w:cs="Times New Roman"/>
               </w:rPr>
+              <w:t>fb</w:t>
+            </w:r>
+          </w:p>
+        </w:tc>
+        <w:tc>
+          <w:tcPr>
+            <w:tcW w:w="2410" w:type="dxa"/>
+          </w:tcPr>
+          <w:p>
+            <w:pPr>
+              <w:cnfStyle w:val="000000000000" w:firstRow="0" w:lastRow="0" w:firstColumn="0" w:lastColumn="0" w:oddVBand="0" w:evenVBand="0" w:oddHBand="0" w:evenHBand="0" w:firstRowFirstColumn="0" w:firstRowLastColumn="0" w:lastRowFirstColumn="0" w:lastRowLastColumn="0"/>
+              <w:rPr>
+                <w:rFonts w:ascii="Times New Roman" w:hAnsi="Times New Roman" w:cs="Times New Roman"/>
+              </w:rPr>
+            </w:pPr>
+            <w:r>
+              <w:rPr>
+                <w:rFonts w:ascii="Times New Roman" w:hAnsi="Times New Roman" w:cs="Times New Roman"/>
+              </w:rPr>
               <w:t>255</w:t>
             </w:r>
           </w:p>
         </w:tc>
         <w:tc>
           <w:tcPr>
-            <w:tcW w:w="2998" w:type="dxa"/>
+            <w:tcW w:w="2300" w:type="dxa"/>
           </w:tcPr>
           <w:p>
             <w:pPr>
@@ -1482,25 +1960,32 @@
         <w:tc>
           <w:tcPr>
             <w:cnfStyle w:val="001000000000" w:firstRow="0" w:lastRow="0" w:firstColumn="1" w:lastColumn="0" w:oddVBand="0" w:evenVBand="0" w:oddHBand="0" w:evenHBand="0" w:firstRowFirstColumn="0" w:firstRowLastColumn="0" w:lastRowFirstColumn="0" w:lastRowLastColumn="0"/>
-            <w:tcW w:w="3344" w:type="dxa"/>
-          </w:tcPr>
-          <w:p>
-            <w:pPr>
-              <w:rPr>
-                <w:rFonts w:ascii="Times New Roman" w:hAnsi="Times New Roman" w:cs="Times New Roman"/>
-              </w:rPr>
-            </w:pPr>
-            <w:r>
-              <w:rPr>
-                <w:rFonts w:ascii="Times New Roman" w:hAnsi="Times New Roman" w:cs="Times New Roman"/>
-              </w:rPr>
-              <w:t>created</w:t>
-            </w:r>
-          </w:p>
-        </w:tc>
-        <w:tc>
-          <w:tcPr>
-            <w:tcW w:w="3229" w:type="dxa"/>
+            <w:tcW w:w="1101" w:type="dxa"/>
+          </w:tcPr>
+          <w:p>
+            <w:pPr>
+              <w:rPr>
+                <w:rFonts w:ascii="Times New Roman" w:hAnsi="Times New Roman" w:cs="Times New Roman"/>
+              </w:rPr>
+            </w:pPr>
+            <w:r>
+              <w:rPr>
+                <w:rFonts w:ascii="Times New Roman" w:hAnsi="Times New Roman" w:cs="Times New Roman"/>
+                <w:lang w:val="ru-RU"/>
+              </w:rPr>
+              <w:t>2</w:t>
+            </w:r>
+            <w:r>
+              <w:rPr>
+                <w:rFonts w:ascii="Times New Roman" w:hAnsi="Times New Roman" w:cs="Times New Roman"/>
+              </w:rPr>
+              <w:t>3</w:t>
+            </w:r>
+          </w:p>
+        </w:tc>
+        <w:tc>
+          <w:tcPr>
+            <w:tcW w:w="3760" w:type="dxa"/>
           </w:tcPr>
           <w:p>
             <w:pPr>
@@ -1513,13 +1998,13 @@
               <w:rPr>
                 <w:rFonts w:ascii="Times New Roman" w:hAnsi="Times New Roman" w:cs="Times New Roman"/>
               </w:rPr>
-              <w:t>-</w:t>
-            </w:r>
-          </w:p>
-        </w:tc>
-        <w:tc>
-          <w:tcPr>
-            <w:tcW w:w="2998" w:type="dxa"/>
+              <w:t>tw</w:t>
+            </w:r>
+          </w:p>
+        </w:tc>
+        <w:tc>
+          <w:tcPr>
+            <w:tcW w:w="2410" w:type="dxa"/>
           </w:tcPr>
           <w:p>
             <w:pPr>
@@ -1532,7 +2017,26 @@
               <w:rPr>
                 <w:rFonts w:ascii="Times New Roman" w:hAnsi="Times New Roman" w:cs="Times New Roman"/>
               </w:rPr>
-              <w:t>datetime</w:t>
+              <w:t>255</w:t>
+            </w:r>
+          </w:p>
+        </w:tc>
+        <w:tc>
+          <w:tcPr>
+            <w:tcW w:w="2300" w:type="dxa"/>
+          </w:tcPr>
+          <w:p>
+            <w:pPr>
+              <w:cnfStyle w:val="000000100000" w:firstRow="0" w:lastRow="0" w:firstColumn="0" w:lastColumn="0" w:oddVBand="0" w:evenVBand="0" w:oddHBand="1" w:evenHBand="0" w:firstRowFirstColumn="0" w:firstRowLastColumn="0" w:lastRowFirstColumn="0" w:lastRowLastColumn="0"/>
+              <w:rPr>
+                <w:rFonts w:ascii="Times New Roman" w:hAnsi="Times New Roman" w:cs="Times New Roman"/>
+              </w:rPr>
+            </w:pPr>
+            <w:r>
+              <w:rPr>
+                <w:rFonts w:ascii="Times New Roman" w:hAnsi="Times New Roman" w:cs="Times New Roman"/>
+              </w:rPr>
+              <w:t>varchar</w:t>
             </w:r>
           </w:p>
         </w:tc>
@@ -1541,10 +2045,211 @@
         <w:tc>
           <w:tcPr>
             <w:cnfStyle w:val="001000000000" w:firstRow="0" w:lastRow="0" w:firstColumn="1" w:lastColumn="0" w:oddVBand="0" w:evenVBand="0" w:oddHBand="0" w:evenHBand="0" w:firstRowFirstColumn="0" w:firstRowLastColumn="0" w:lastRowFirstColumn="0" w:lastRowLastColumn="0"/>
-            <w:tcW w:w="3344" w:type="dxa"/>
-          </w:tcPr>
-          <w:p>
-            <w:pPr>
+            <w:tcW w:w="1101" w:type="dxa"/>
+          </w:tcPr>
+          <w:p>
+            <w:pPr>
+              <w:rPr>
+                <w:rFonts w:ascii="Times New Roman" w:hAnsi="Times New Roman" w:cs="Times New Roman"/>
+              </w:rPr>
+            </w:pPr>
+            <w:r>
+              <w:rPr>
+                <w:rFonts w:ascii="Times New Roman" w:hAnsi="Times New Roman" w:cs="Times New Roman"/>
+                <w:lang w:val="ru-RU"/>
+              </w:rPr>
+              <w:t>2</w:t>
+            </w:r>
+            <w:r>
+              <w:rPr>
+                <w:rFonts w:ascii="Times New Roman" w:hAnsi="Times New Roman" w:cs="Times New Roman"/>
+              </w:rPr>
+              <w:t>4</w:t>
+            </w:r>
+          </w:p>
+        </w:tc>
+        <w:tc>
+          <w:tcPr>
+            <w:tcW w:w="3760" w:type="dxa"/>
+          </w:tcPr>
+          <w:p>
+            <w:pPr>
+              <w:cnfStyle w:val="000000000000" w:firstRow="0" w:lastRow="0" w:firstColumn="0" w:lastColumn="0" w:oddVBand="0" w:evenVBand="0" w:oddHBand="0" w:evenHBand="0" w:firstRowFirstColumn="0" w:firstRowLastColumn="0" w:lastRowFirstColumn="0" w:lastRowLastColumn="0"/>
+              <w:rPr>
+                <w:rFonts w:ascii="Times New Roman" w:hAnsi="Times New Roman" w:cs="Times New Roman"/>
+              </w:rPr>
+            </w:pPr>
+            <w:r>
+              <w:rPr>
+                <w:rFonts w:ascii="Times New Roman" w:hAnsi="Times New Roman" w:cs="Times New Roman"/>
+              </w:rPr>
+              <w:t>gp</w:t>
+            </w:r>
+          </w:p>
+        </w:tc>
+        <w:tc>
+          <w:tcPr>
+            <w:tcW w:w="2410" w:type="dxa"/>
+          </w:tcPr>
+          <w:p>
+            <w:pPr>
+              <w:cnfStyle w:val="000000000000" w:firstRow="0" w:lastRow="0" w:firstColumn="0" w:lastColumn="0" w:oddVBand="0" w:evenVBand="0" w:oddHBand="0" w:evenHBand="0" w:firstRowFirstColumn="0" w:firstRowLastColumn="0" w:lastRowFirstColumn="0" w:lastRowLastColumn="0"/>
+              <w:rPr>
+                <w:rFonts w:ascii="Times New Roman" w:hAnsi="Times New Roman" w:cs="Times New Roman"/>
+              </w:rPr>
+            </w:pPr>
+            <w:r>
+              <w:rPr>
+                <w:rFonts w:ascii="Times New Roman" w:hAnsi="Times New Roman" w:cs="Times New Roman"/>
+              </w:rPr>
+              <w:t>255</w:t>
+            </w:r>
+          </w:p>
+        </w:tc>
+        <w:tc>
+          <w:tcPr>
+            <w:tcW w:w="2300" w:type="dxa"/>
+          </w:tcPr>
+          <w:p>
+            <w:pPr>
+              <w:cnfStyle w:val="000000000000" w:firstRow="0" w:lastRow="0" w:firstColumn="0" w:lastColumn="0" w:oddVBand="0" w:evenVBand="0" w:oddHBand="0" w:evenHBand="0" w:firstRowFirstColumn="0" w:firstRowLastColumn="0" w:lastRowFirstColumn="0" w:lastRowLastColumn="0"/>
+              <w:rPr>
+                <w:rFonts w:ascii="Times New Roman" w:hAnsi="Times New Roman" w:cs="Times New Roman"/>
+              </w:rPr>
+            </w:pPr>
+            <w:r>
+              <w:rPr>
+                <w:rFonts w:ascii="Times New Roman" w:hAnsi="Times New Roman" w:cs="Times New Roman"/>
+              </w:rPr>
+              <w:t>varchar</w:t>
+            </w:r>
+          </w:p>
+        </w:tc>
+      </w:tr>
+      <w:tr>
+        <w:trPr>
+          <w:cnfStyle w:val="000000100000" w:firstRow="0" w:lastRow="0" w:firstColumn="0" w:lastColumn="0" w:oddVBand="0" w:evenVBand="0" w:oddHBand="1" w:evenHBand="0" w:firstRowFirstColumn="0" w:firstRowLastColumn="0" w:lastRowFirstColumn="0" w:lastRowLastColumn="0"/>
+        </w:trPr>
+        <w:tc>
+          <w:tcPr>
+            <w:cnfStyle w:val="001000000000" w:firstRow="0" w:lastRow="0" w:firstColumn="1" w:lastColumn="0" w:oddVBand="0" w:evenVBand="0" w:oddHBand="0" w:evenHBand="0" w:firstRowFirstColumn="0" w:firstRowLastColumn="0" w:lastRowFirstColumn="0" w:lastRowLastColumn="0"/>
+            <w:tcW w:w="1101" w:type="dxa"/>
+          </w:tcPr>
+          <w:p>
+            <w:pPr>
+              <w:rPr>
+                <w:rFonts w:ascii="Times New Roman" w:hAnsi="Times New Roman" w:cs="Times New Roman"/>
+              </w:rPr>
+            </w:pPr>
+            <w:r>
+              <w:rPr>
+                <w:rFonts w:ascii="Times New Roman" w:hAnsi="Times New Roman" w:cs="Times New Roman"/>
+                <w:lang w:val="ru-RU"/>
+              </w:rPr>
+              <w:t>2</w:t>
+            </w:r>
+            <w:r>
+              <w:rPr>
+                <w:rFonts w:ascii="Times New Roman" w:hAnsi="Times New Roman" w:cs="Times New Roman"/>
+              </w:rPr>
+              <w:t>5</w:t>
+            </w:r>
+          </w:p>
+        </w:tc>
+        <w:tc>
+          <w:tcPr>
+            <w:tcW w:w="3760" w:type="dxa"/>
+          </w:tcPr>
+          <w:p>
+            <w:pPr>
+              <w:cnfStyle w:val="000000100000" w:firstRow="0" w:lastRow="0" w:firstColumn="0" w:lastColumn="0" w:oddVBand="0" w:evenVBand="0" w:oddHBand="1" w:evenHBand="0" w:firstRowFirstColumn="0" w:firstRowLastColumn="0" w:lastRowFirstColumn="0" w:lastRowLastColumn="0"/>
+              <w:rPr>
+                <w:rFonts w:ascii="Times New Roman" w:hAnsi="Times New Roman" w:cs="Times New Roman"/>
+              </w:rPr>
+            </w:pPr>
+            <w:r>
+              <w:rPr>
+                <w:rFonts w:ascii="Times New Roman" w:hAnsi="Times New Roman" w:cs="Times New Roman"/>
+              </w:rPr>
+              <w:t>created</w:t>
+            </w:r>
+          </w:p>
+        </w:tc>
+        <w:tc>
+          <w:tcPr>
+            <w:tcW w:w="2410" w:type="dxa"/>
+          </w:tcPr>
+          <w:p>
+            <w:pPr>
+              <w:cnfStyle w:val="000000100000" w:firstRow="0" w:lastRow="0" w:firstColumn="0" w:lastColumn="0" w:oddVBand="0" w:evenVBand="0" w:oddHBand="1" w:evenHBand="0" w:firstRowFirstColumn="0" w:firstRowLastColumn="0" w:lastRowFirstColumn="0" w:lastRowLastColumn="0"/>
+              <w:rPr>
+                <w:rFonts w:ascii="Times New Roman" w:hAnsi="Times New Roman" w:cs="Times New Roman"/>
+              </w:rPr>
+            </w:pPr>
+            <w:r>
+              <w:rPr>
+                <w:rFonts w:ascii="Times New Roman" w:hAnsi="Times New Roman" w:cs="Times New Roman"/>
+              </w:rPr>
+              <w:t>-</w:t>
+            </w:r>
+          </w:p>
+        </w:tc>
+        <w:tc>
+          <w:tcPr>
+            <w:tcW w:w="2300" w:type="dxa"/>
+          </w:tcPr>
+          <w:p>
+            <w:pPr>
+              <w:cnfStyle w:val="000000100000" w:firstRow="0" w:lastRow="0" w:firstColumn="0" w:lastColumn="0" w:oddVBand="0" w:evenVBand="0" w:oddHBand="1" w:evenHBand="0" w:firstRowFirstColumn="0" w:firstRowLastColumn="0" w:lastRowFirstColumn="0" w:lastRowLastColumn="0"/>
+              <w:rPr>
+                <w:rFonts w:ascii="Times New Roman" w:hAnsi="Times New Roman" w:cs="Times New Roman"/>
+              </w:rPr>
+            </w:pPr>
+            <w:r>
+              <w:rPr>
+                <w:rFonts w:ascii="Times New Roman" w:hAnsi="Times New Roman" w:cs="Times New Roman"/>
+              </w:rPr>
+              <w:t>datetime</w:t>
+            </w:r>
+          </w:p>
+        </w:tc>
+      </w:tr>
+      <w:tr>
+        <w:tc>
+          <w:tcPr>
+            <w:cnfStyle w:val="001000000000" w:firstRow="0" w:lastRow="0" w:firstColumn="1" w:lastColumn="0" w:oddVBand="0" w:evenVBand="0" w:oddHBand="0" w:evenHBand="0" w:firstRowFirstColumn="0" w:firstRowLastColumn="0" w:lastRowFirstColumn="0" w:lastRowLastColumn="0"/>
+            <w:tcW w:w="1101" w:type="dxa"/>
+          </w:tcPr>
+          <w:p>
+            <w:pPr>
+              <w:rPr>
+                <w:rFonts w:ascii="Times New Roman" w:hAnsi="Times New Roman" w:cs="Times New Roman"/>
+              </w:rPr>
+            </w:pPr>
+            <w:r>
+              <w:rPr>
+                <w:rFonts w:ascii="Times New Roman" w:hAnsi="Times New Roman" w:cs="Times New Roman"/>
+                <w:lang w:val="ru-RU"/>
+              </w:rPr>
+              <w:t>2</w:t>
+            </w:r>
+            <w:r>
+              <w:rPr>
+                <w:rFonts w:ascii="Times New Roman" w:hAnsi="Times New Roman" w:cs="Times New Roman"/>
+              </w:rPr>
+              <w:t>6</w:t>
+            </w:r>
+            <w:bookmarkStart w:id="0" w:name="_GoBack"/>
+            <w:bookmarkEnd w:id="0"/>
+          </w:p>
+        </w:tc>
+        <w:tc>
+          <w:tcPr>
+            <w:tcW w:w="3760" w:type="dxa"/>
+          </w:tcPr>
+          <w:p>
+            <w:pPr>
+              <w:cnfStyle w:val="000000000000" w:firstRow="0" w:lastRow="0" w:firstColumn="0" w:lastColumn="0" w:oddVBand="0" w:evenVBand="0" w:oddHBand="0" w:evenHBand="0" w:firstRowFirstColumn="0" w:firstRowLastColumn="0" w:lastRowFirstColumn="0" w:lastRowLastColumn="0"/>
               <w:rPr>
                 <w:rFonts w:ascii="Times New Roman" w:hAnsi="Times New Roman" w:cs="Times New Roman"/>
               </w:rPr>
@@ -1559,7 +2264,7 @@
         </w:tc>
         <w:tc>
           <w:tcPr>
-            <w:tcW w:w="3229" w:type="dxa"/>
+            <w:tcW w:w="2410" w:type="dxa"/>
           </w:tcPr>
           <w:p>
             <w:pPr>
@@ -1578,7 +2283,7 @@
         </w:tc>
         <w:tc>
           <w:tcPr>
-            <w:tcW w:w="2998" w:type="dxa"/>
+            <w:tcW w:w="2300" w:type="dxa"/>
           </w:tcPr>
           <w:p>
             <w:pPr>
@@ -1613,6 +2318,100 @@
     </w:sectPr>
   </w:body>
 </w:document>
+</file>
+
+<file path=word/numbering.xml><?xml version="1.0" encoding="utf-8"?>
+<w:numbering xmlns:wpc="http://schemas.microsoft.com/office/word/2010/wordprocessingCanvas" xmlns:mc="http://schemas.openxmlformats.org/markup-compatibility/2006" xmlns:o="urn:schemas-microsoft-com:office:office" xmlns:r="http://schemas.openxmlformats.org/officeDocument/2006/relationships" xmlns:m="http://schemas.openxmlformats.org/officeDocument/2006/math" xmlns:v="urn:schemas-microsoft-com:vml" xmlns:wp14="http://schemas.microsoft.com/office/word/2010/wordprocessingDrawing" xmlns:wp="http://schemas.openxmlformats.org/drawingml/2006/wordprocessingDrawing" xmlns:w10="urn:schemas-microsoft-com:office:word" xmlns:w="http://schemas.openxmlformats.org/wordprocessingml/2006/main" xmlns:w14="http://schemas.microsoft.com/office/word/2010/wordml" xmlns:wpg="http://schemas.microsoft.com/office/word/2010/wordprocessingGroup" xmlns:wpi="http://schemas.microsoft.com/office/word/2010/wordprocessingInk" xmlns:wne="http://schemas.microsoft.com/office/word/2006/wordml" xmlns:wps="http://schemas.microsoft.com/office/word/2010/wordprocessingShape" mc:Ignorable="w14 wp14">
+  <w:abstractNum w:abstractNumId="0">
+    <w:nsid w:val="40C175B8"/>
+    <w:multiLevelType w:val="hybridMultilevel"/>
+    <w:tmpl w:val="E4BEC94C"/>
+    <w:lvl w:ilvl="0" w:tplc="0409000F">
+      <w:start w:val="1"/>
+      <w:numFmt w:val="decimal"/>
+      <w:lvlText w:val="%1."/>
+      <w:lvlJc w:val="left"/>
+      <w:pPr>
+        <w:ind w:left="720" w:hanging="360"/>
+      </w:pPr>
+    </w:lvl>
+    <w:lvl w:ilvl="1" w:tplc="04090019" w:tentative="1">
+      <w:start w:val="1"/>
+      <w:numFmt w:val="lowerLetter"/>
+      <w:lvlText w:val="%2."/>
+      <w:lvlJc w:val="left"/>
+      <w:pPr>
+        <w:ind w:left="1440" w:hanging="360"/>
+      </w:pPr>
+    </w:lvl>
+    <w:lvl w:ilvl="2" w:tplc="0409001B" w:tentative="1">
+      <w:start w:val="1"/>
+      <w:numFmt w:val="lowerRoman"/>
+      <w:lvlText w:val="%3."/>
+      <w:lvlJc w:val="right"/>
+      <w:pPr>
+        <w:ind w:left="2160" w:hanging="180"/>
+      </w:pPr>
+    </w:lvl>
+    <w:lvl w:ilvl="3" w:tplc="0409000F" w:tentative="1">
+      <w:start w:val="1"/>
+      <w:numFmt w:val="decimal"/>
+      <w:lvlText w:val="%4."/>
+      <w:lvlJc w:val="left"/>
+      <w:pPr>
+        <w:ind w:left="2880" w:hanging="360"/>
+      </w:pPr>
+    </w:lvl>
+    <w:lvl w:ilvl="4" w:tplc="04090019" w:tentative="1">
+      <w:start w:val="1"/>
+      <w:numFmt w:val="lowerLetter"/>
+      <w:lvlText w:val="%5."/>
+      <w:lvlJc w:val="left"/>
+      <w:pPr>
+        <w:ind w:left="3600" w:hanging="360"/>
+      </w:pPr>
+    </w:lvl>
+    <w:lvl w:ilvl="5" w:tplc="0409001B" w:tentative="1">
+      <w:start w:val="1"/>
+      <w:numFmt w:val="lowerRoman"/>
+      <w:lvlText w:val="%6."/>
+      <w:lvlJc w:val="right"/>
+      <w:pPr>
+        <w:ind w:left="4320" w:hanging="180"/>
+      </w:pPr>
+    </w:lvl>
+    <w:lvl w:ilvl="6" w:tplc="0409000F" w:tentative="1">
+      <w:start w:val="1"/>
+      <w:numFmt w:val="decimal"/>
+      <w:lvlText w:val="%7."/>
+      <w:lvlJc w:val="left"/>
+      <w:pPr>
+        <w:ind w:left="5040" w:hanging="360"/>
+      </w:pPr>
+    </w:lvl>
+    <w:lvl w:ilvl="7" w:tplc="04090019" w:tentative="1">
+      <w:start w:val="1"/>
+      <w:numFmt w:val="lowerLetter"/>
+      <w:lvlText w:val="%8."/>
+      <w:lvlJc w:val="left"/>
+      <w:pPr>
+        <w:ind w:left="5760" w:hanging="360"/>
+      </w:pPr>
+    </w:lvl>
+    <w:lvl w:ilvl="8" w:tplc="0409001B" w:tentative="1">
+      <w:start w:val="1"/>
+      <w:numFmt w:val="lowerRoman"/>
+      <w:lvlText w:val="%9."/>
+      <w:lvlJc w:val="right"/>
+      <w:pPr>
+        <w:ind w:left="6480" w:hanging="180"/>
+      </w:pPr>
+    </w:lvl>
+  </w:abstractNum>
+  <w:num w:numId="1">
+    <w:abstractNumId w:val="0"/>
+  </w:num>
+</w:numbering>
 </file>
 
 <file path=word/styles.xml><?xml version="1.0" encoding="utf-8"?>
@@ -2195,6 +2994,17 @@
         <w:shd w:val="clear" w:color="auto" w:fill="A7BFDE" w:themeFill="accent1" w:themeFillTint="7F"/>
       </w:tcPr>
     </w:tblStylePr>
+  </w:style>
+  <w:style w:type="paragraph" w:styleId="ListParagraph">
+    <w:name w:val="List Paragraph"/>
+    <w:basedOn w:val="Normal"/>
+    <w:uiPriority w:val="34"/>
+    <w:qFormat/>
+    <w:rsid w:val="00146FDF"/>
+    <w:pPr>
+      <w:ind w:left="720"/>
+      <w:contextualSpacing/>
+    </w:pPr>
   </w:style>
 </w:styles>
 </file>
@@ -2780,6 +3590,17 @@
       </w:tcPr>
     </w:tblStylePr>
   </w:style>
+  <w:style w:type="paragraph" w:styleId="ListParagraph">
+    <w:name w:val="List Paragraph"/>
+    <w:basedOn w:val="Normal"/>
+    <w:uiPriority w:val="34"/>
+    <w:qFormat/>
+    <w:rsid w:val="00146FDF"/>
+    <w:pPr>
+      <w:ind w:left="720"/>
+      <w:contextualSpacing/>
+    </w:pPr>
+  </w:style>
 </w:styles>
 </file>
 

</xml_diff>

<commit_message>
Add article type, game and mod controler. New design. New jquery, Signed-off-by:Igor Peshkov <igor.peshkov@gmail.com>
</commit_message>
<xml_diff>
--- a/docs/database/forms.docx
+++ b/docs/database/forms.docx
@@ -26,8 +26,19 @@
           <w:sz w:val="36"/>
           <w:u w:val="single"/>
         </w:rPr>
-        <w:t>Users</w:t>
-      </w:r>
+        <w:t>u</w:t>
+      </w:r>
+      <w:r>
+        <w:rPr>
+          <w:rFonts w:ascii="Times New Roman" w:hAnsi="Times New Roman" w:cs="Times New Roman"/>
+          <w:b/>
+          <w:sz w:val="36"/>
+          <w:u w:val="single"/>
+        </w:rPr>
+        <w:t>ser</w:t>
+      </w:r>
+      <w:bookmarkStart w:id="0" w:name="_GoBack"/>
+      <w:bookmarkEnd w:id="0"/>
       <w:r>
         <w:rPr>
           <w:rFonts w:ascii="Times New Roman" w:hAnsi="Times New Roman" w:cs="Times New Roman"/>
@@ -2239,8 +2250,6 @@
               </w:rPr>
               <w:t>6</w:t>
             </w:r>
-            <w:bookmarkStart w:id="0" w:name="_GoBack"/>
-            <w:bookmarkEnd w:id="0"/>
           </w:p>
         </w:tc>
         <w:tc>
@@ -2296,7 +2305,13 @@
               <w:rPr>
                 <w:rFonts w:ascii="Times New Roman" w:hAnsi="Times New Roman" w:cs="Times New Roman"/>
               </w:rPr>
-              <w:t>varchar</w:t>
+              <w:t>v</w:t>
+            </w:r>
+            <w:r>
+              <w:rPr>
+                <w:rFonts w:ascii="Times New Roman" w:hAnsi="Times New Roman" w:cs="Times New Roman"/>
+              </w:rPr>
+              <w:t>archar</w:t>
             </w:r>
           </w:p>
         </w:tc>
@@ -2304,11 +2319,1535 @@
     </w:tbl>
     <w:p>
       <w:pPr>
-        <w:rPr>
-          <w:rFonts w:ascii="Times New Roman" w:hAnsi="Times New Roman" w:cs="Times New Roman"/>
-          <w:lang w:val="ru-RU"/>
+        <w:spacing w:before="240" w:after="0" w:line="240" w:lineRule="auto"/>
+        <w:rPr>
+          <w:rFonts w:ascii="Times New Roman" w:hAnsi="Times New Roman" w:cs="Times New Roman"/>
         </w:rPr>
       </w:pPr>
+      <w:r>
+        <w:rPr>
+          <w:rFonts w:ascii="Times New Roman" w:hAnsi="Times New Roman" w:cs="Times New Roman"/>
+          <w:b/>
+          <w:lang w:val="ru-RU"/>
+        </w:rPr>
+        <w:t>Первичный ключ</w:t>
+      </w:r>
+      <w:r>
+        <w:rPr>
+          <w:rFonts w:ascii="Times New Roman" w:hAnsi="Times New Roman" w:cs="Times New Roman"/>
+          <w:lang w:val="ru-RU"/>
+        </w:rPr>
+        <w:t xml:space="preserve">: </w:t>
+      </w:r>
+      <w:r>
+        <w:rPr>
+          <w:rFonts w:ascii="Times New Roman" w:hAnsi="Times New Roman" w:cs="Times New Roman"/>
+        </w:rPr>
+        <w:t>id</w:t>
+      </w:r>
+    </w:p>
+    <w:p>
+      <w:pPr>
+        <w:spacing w:after="0" w:line="240" w:lineRule="auto"/>
+        <w:rPr>
+          <w:rFonts w:ascii="Times New Roman" w:hAnsi="Times New Roman" w:cs="Times New Roman"/>
+        </w:rPr>
+      </w:pPr>
+      <w:r>
+        <w:rPr>
+          <w:rFonts w:ascii="Times New Roman" w:hAnsi="Times New Roman" w:cs="Times New Roman"/>
+          <w:b/>
+          <w:lang w:val="ru-RU"/>
+        </w:rPr>
+        <w:t>Вторичный ключ</w:t>
+      </w:r>
+      <w:r>
+        <w:rPr>
+          <w:rFonts w:ascii="Times New Roman" w:hAnsi="Times New Roman" w:cs="Times New Roman"/>
+          <w:lang w:val="ru-RU"/>
+        </w:rPr>
+        <w:t xml:space="preserve">: </w:t>
+      </w:r>
+      <w:r>
+        <w:rPr>
+          <w:rFonts w:ascii="Times New Roman" w:hAnsi="Times New Roman" w:cs="Times New Roman"/>
+        </w:rPr>
+        <w:t>role_id</w:t>
+      </w:r>
+      <w:r>
+        <w:rPr>
+          <w:rFonts w:ascii="Times New Roman" w:hAnsi="Times New Roman" w:cs="Times New Roman"/>
+        </w:rPr>
+        <w:t>, flag_id</w:t>
+      </w:r>
+    </w:p>
+    <w:p>
+      <w:pPr>
+        <w:spacing w:after="0" w:line="240" w:lineRule="auto"/>
+        <w:rPr>
+          <w:rFonts w:ascii="Times New Roman" w:hAnsi="Times New Roman" w:cs="Times New Roman"/>
+          <w:lang w:val="ru-RU"/>
+        </w:rPr>
+      </w:pPr>
+    </w:p>
+    <w:p>
+      <w:pPr>
+        <w:spacing w:after="0" w:line="240" w:lineRule="auto"/>
+        <w:rPr>
+          <w:rFonts w:ascii="Times New Roman" w:hAnsi="Times New Roman" w:cs="Times New Roman"/>
+          <w:lang w:val="ru-RU"/>
+        </w:rPr>
+      </w:pPr>
+      <w:r>
+        <w:rPr>
+          <w:rFonts w:ascii="Times New Roman" w:hAnsi="Times New Roman" w:cs="Times New Roman"/>
+          <w:i/>
+        </w:rPr>
+        <w:t>i</w:t>
+      </w:r>
+      <w:r>
+        <w:rPr>
+          <w:rFonts w:ascii="Times New Roman" w:hAnsi="Times New Roman" w:cs="Times New Roman"/>
+          <w:i/>
+        </w:rPr>
+        <w:t>d</w:t>
+      </w:r>
+      <w:r>
+        <w:rPr>
+          <w:rFonts w:ascii="Times New Roman" w:hAnsi="Times New Roman" w:cs="Times New Roman"/>
+          <w:lang w:val="ru-RU"/>
+        </w:rPr>
+        <w:t xml:space="preserve"> – </w:t>
+      </w:r>
+      <w:r>
+        <w:rPr>
+          <w:rFonts w:ascii="Times New Roman" w:hAnsi="Times New Roman" w:cs="Times New Roman"/>
+          <w:lang w:val="ru-RU"/>
+        </w:rPr>
+        <w:t>номер пользователя.</w:t>
+      </w:r>
+    </w:p>
+    <w:p>
+      <w:pPr>
+        <w:spacing w:after="0" w:line="240" w:lineRule="auto"/>
+        <w:rPr>
+          <w:rFonts w:ascii="Times New Roman" w:hAnsi="Times New Roman" w:cs="Times New Roman"/>
+          <w:lang w:val="ru-RU"/>
+        </w:rPr>
+      </w:pPr>
+      <w:r>
+        <w:rPr>
+          <w:rFonts w:ascii="Times New Roman" w:hAnsi="Times New Roman" w:cs="Times New Roman"/>
+          <w:i/>
+        </w:rPr>
+        <w:t>login</w:t>
+      </w:r>
+      <w:r>
+        <w:rPr>
+          <w:rFonts w:ascii="Times New Roman" w:hAnsi="Times New Roman" w:cs="Times New Roman"/>
+          <w:lang w:val="ru-RU"/>
+        </w:rPr>
+        <w:t xml:space="preserve"> – </w:t>
+      </w:r>
+      <w:r>
+        <w:rPr>
+          <w:rFonts w:ascii="Times New Roman" w:hAnsi="Times New Roman" w:cs="Times New Roman"/>
+          <w:lang w:val="ru-RU"/>
+        </w:rPr>
+        <w:t>логин, никнейм пользователя.</w:t>
+      </w:r>
+    </w:p>
+    <w:p>
+      <w:pPr>
+        <w:spacing w:after="0" w:line="240" w:lineRule="auto"/>
+        <w:rPr>
+          <w:rFonts w:ascii="Times New Roman" w:hAnsi="Times New Roman" w:cs="Times New Roman"/>
+          <w:lang w:val="ru-RU"/>
+        </w:rPr>
+      </w:pPr>
+      <w:r>
+        <w:rPr>
+          <w:rFonts w:ascii="Times New Roman" w:hAnsi="Times New Roman" w:cs="Times New Roman"/>
+          <w:i/>
+          <w:lang w:val="ru-RU"/>
+        </w:rPr>
+        <w:t>password</w:t>
+      </w:r>
+      <w:r>
+        <w:rPr>
+          <w:rFonts w:ascii="Times New Roman" w:hAnsi="Times New Roman" w:cs="Times New Roman"/>
+          <w:lang w:val="ru-RU"/>
+        </w:rPr>
+        <w:t xml:space="preserve">  - </w:t>
+      </w:r>
+      <w:r>
+        <w:rPr>
+          <w:rFonts w:ascii="Times New Roman" w:hAnsi="Times New Roman" w:cs="Times New Roman"/>
+          <w:lang w:val="ru-RU"/>
+        </w:rPr>
+        <w:t>пароль пользователя. Хранится в зашифрованном виде (</w:t>
+      </w:r>
+      <w:r>
+        <w:rPr>
+          <w:rFonts w:ascii="Times New Roman" w:hAnsi="Times New Roman" w:cs="Times New Roman"/>
+        </w:rPr>
+        <w:t>sha</w:t>
+      </w:r>
+      <w:r>
+        <w:rPr>
+          <w:rFonts w:ascii="Times New Roman" w:hAnsi="Times New Roman" w:cs="Times New Roman"/>
+          <w:lang w:val="ru-RU"/>
+        </w:rPr>
+        <w:t>1</w:t>
+      </w:r>
+      <w:r>
+        <w:rPr>
+          <w:rFonts w:ascii="Times New Roman" w:hAnsi="Times New Roman" w:cs="Times New Roman"/>
+          <w:lang w:val="ru-RU"/>
+        </w:rPr>
+        <w:t>)</w:t>
+      </w:r>
+    </w:p>
+    <w:p>
+      <w:pPr>
+        <w:spacing w:after="0" w:line="240" w:lineRule="auto"/>
+        <w:rPr>
+          <w:rFonts w:ascii="Times New Roman" w:hAnsi="Times New Roman" w:cs="Times New Roman"/>
+          <w:lang w:val="ru-RU"/>
+        </w:rPr>
+      </w:pPr>
+      <w:r>
+        <w:rPr>
+          <w:rFonts w:ascii="Times New Roman" w:hAnsi="Times New Roman" w:cs="Times New Roman"/>
+          <w:i/>
+        </w:rPr>
+        <w:t>last</w:t>
+      </w:r>
+      <w:r>
+        <w:rPr>
+          <w:rFonts w:ascii="Times New Roman" w:hAnsi="Times New Roman" w:cs="Times New Roman"/>
+          <w:i/>
+          <w:lang w:val="ru-RU"/>
+        </w:rPr>
+        <w:t>_</w:t>
+      </w:r>
+      <w:r>
+        <w:rPr>
+          <w:rFonts w:ascii="Times New Roman" w:hAnsi="Times New Roman" w:cs="Times New Roman"/>
+          <w:i/>
+        </w:rPr>
+        <w:t>login</w:t>
+      </w:r>
+      <w:r>
+        <w:rPr>
+          <w:rFonts w:ascii="Times New Roman" w:hAnsi="Times New Roman" w:cs="Times New Roman"/>
+          <w:lang w:val="ru-RU"/>
+        </w:rPr>
+        <w:t xml:space="preserve"> – </w:t>
+      </w:r>
+      <w:r>
+        <w:rPr>
+          <w:rFonts w:ascii="Times New Roman" w:hAnsi="Times New Roman" w:cs="Times New Roman"/>
+          <w:lang w:val="ru-RU"/>
+        </w:rPr>
+        <w:t>дата и время последнего посещение сайта пользователем</w:t>
+      </w:r>
+      <w:r>
+        <w:rPr>
+          <w:rFonts w:ascii="Times New Roman" w:hAnsi="Times New Roman" w:cs="Times New Roman"/>
+          <w:lang w:val="ru-RU"/>
+        </w:rPr>
+        <w:t>.</w:t>
+      </w:r>
+    </w:p>
+    <w:p>
+      <w:pPr>
+        <w:spacing w:after="0" w:line="240" w:lineRule="auto"/>
+        <w:rPr>
+          <w:rFonts w:ascii="Times New Roman" w:hAnsi="Times New Roman" w:cs="Times New Roman"/>
+          <w:lang w:val="ru-RU"/>
+        </w:rPr>
+      </w:pPr>
+      <w:r>
+        <w:rPr>
+          <w:rFonts w:ascii="Times New Roman" w:hAnsi="Times New Roman" w:cs="Times New Roman"/>
+          <w:i/>
+        </w:rPr>
+        <w:t>activate</w:t>
+      </w:r>
+      <w:r>
+        <w:rPr>
+          <w:rFonts w:ascii="Times New Roman" w:hAnsi="Times New Roman" w:cs="Times New Roman"/>
+          <w:lang w:val="ru-RU"/>
+        </w:rPr>
+        <w:t xml:space="preserve"> </w:t>
+      </w:r>
+      <w:r>
+        <w:rPr>
+          <w:rFonts w:ascii="Times New Roman" w:hAnsi="Times New Roman" w:cs="Times New Roman"/>
+          <w:lang w:val="ru-RU"/>
+        </w:rPr>
+        <w:t>–</w:t>
+      </w:r>
+      <w:r>
+        <w:rPr>
+          <w:rFonts w:ascii="Times New Roman" w:hAnsi="Times New Roman" w:cs="Times New Roman"/>
+          <w:lang w:val="ru-RU"/>
+        </w:rPr>
+        <w:t xml:space="preserve"> </w:t>
+      </w:r>
+      <w:r>
+        <w:rPr>
+          <w:rFonts w:ascii="Times New Roman" w:hAnsi="Times New Roman" w:cs="Times New Roman"/>
+          <w:lang w:val="ru-RU"/>
+        </w:rPr>
+        <w:t>код активации пользователя на сайте. Используется при регистрации.</w:t>
+      </w:r>
+    </w:p>
+    <w:p>
+      <w:pPr>
+        <w:spacing w:after="0" w:line="240" w:lineRule="auto"/>
+        <w:rPr>
+          <w:rFonts w:ascii="Times New Roman" w:hAnsi="Times New Roman" w:cs="Times New Roman"/>
+          <w:lang w:val="ru-RU"/>
+        </w:rPr>
+      </w:pPr>
+      <w:r>
+        <w:rPr>
+          <w:rFonts w:ascii="Times New Roman" w:hAnsi="Times New Roman" w:cs="Times New Roman"/>
+          <w:i/>
+        </w:rPr>
+        <w:t>enabled</w:t>
+      </w:r>
+      <w:r>
+        <w:rPr>
+          <w:rFonts w:ascii="Times New Roman" w:hAnsi="Times New Roman" w:cs="Times New Roman"/>
+          <w:lang w:val="ru-RU"/>
+        </w:rPr>
+        <w:t xml:space="preserve"> – </w:t>
+      </w:r>
+      <w:r>
+        <w:rPr>
+          <w:rFonts w:ascii="Times New Roman" w:hAnsi="Times New Roman" w:cs="Times New Roman"/>
+          <w:lang w:val="ru-RU"/>
+        </w:rPr>
+        <w:t xml:space="preserve">индикатор </w:t>
+      </w:r>
+      <w:r>
+        <w:rPr>
+          <w:rFonts w:ascii="Times New Roman" w:hAnsi="Times New Roman" w:cs="Times New Roman"/>
+          <w:lang w:val="ru-RU"/>
+        </w:rPr>
+        <w:t>разрешения какой-либо активности н</w:t>
+      </w:r>
+      <w:r>
+        <w:rPr>
+          <w:rFonts w:ascii="Times New Roman" w:hAnsi="Times New Roman" w:cs="Times New Roman"/>
+          <w:lang w:val="ru-RU"/>
+        </w:rPr>
+        <w:t>а сайт</w:t>
+      </w:r>
+      <w:r>
+        <w:rPr>
+          <w:rFonts w:ascii="Times New Roman" w:hAnsi="Times New Roman" w:cs="Times New Roman"/>
+          <w:lang w:val="ru-RU"/>
+        </w:rPr>
+        <w:t>е пользователю</w:t>
+      </w:r>
+      <w:r>
+        <w:rPr>
+          <w:rFonts w:ascii="Times New Roman" w:hAnsi="Times New Roman" w:cs="Times New Roman"/>
+          <w:lang w:val="ru-RU"/>
+        </w:rPr>
+        <w:t xml:space="preserve">. </w:t>
+      </w:r>
+    </w:p>
+    <w:p>
+      <w:pPr>
+        <w:spacing w:after="0" w:line="240" w:lineRule="auto"/>
+        <w:rPr>
+          <w:rFonts w:ascii="Times New Roman" w:hAnsi="Times New Roman" w:cs="Times New Roman"/>
+          <w:lang w:val="ru-RU"/>
+        </w:rPr>
+      </w:pPr>
+      <w:r>
+        <w:rPr>
+          <w:rFonts w:ascii="Times New Roman" w:hAnsi="Times New Roman" w:cs="Times New Roman"/>
+          <w:i/>
+        </w:rPr>
+        <w:t>r</w:t>
+      </w:r>
+      <w:r>
+        <w:rPr>
+          <w:rFonts w:ascii="Times New Roman" w:hAnsi="Times New Roman" w:cs="Times New Roman"/>
+          <w:i/>
+        </w:rPr>
+        <w:t>ole</w:t>
+      </w:r>
+      <w:r>
+        <w:rPr>
+          <w:rFonts w:ascii="Times New Roman" w:hAnsi="Times New Roman" w:cs="Times New Roman"/>
+          <w:i/>
+          <w:lang w:val="ru-RU"/>
+        </w:rPr>
+        <w:t>_</w:t>
+      </w:r>
+      <w:r>
+        <w:rPr>
+          <w:rFonts w:ascii="Times New Roman" w:hAnsi="Times New Roman" w:cs="Times New Roman"/>
+          <w:i/>
+        </w:rPr>
+        <w:t>id</w:t>
+      </w:r>
+      <w:r>
+        <w:rPr>
+          <w:rFonts w:ascii="Times New Roman" w:hAnsi="Times New Roman" w:cs="Times New Roman"/>
+          <w:lang w:val="ru-RU"/>
+        </w:rPr>
+        <w:t xml:space="preserve"> – </w:t>
+      </w:r>
+      <w:r>
+        <w:rPr>
+          <w:rFonts w:ascii="Times New Roman" w:hAnsi="Times New Roman" w:cs="Times New Roman"/>
+        </w:rPr>
+        <w:t>id</w:t>
+      </w:r>
+      <w:r>
+        <w:rPr>
+          <w:rFonts w:ascii="Times New Roman" w:hAnsi="Times New Roman" w:cs="Times New Roman"/>
+          <w:lang w:val="ru-RU"/>
+        </w:rPr>
+        <w:t xml:space="preserve"> </w:t>
+      </w:r>
+      <w:r>
+        <w:rPr>
+          <w:rFonts w:ascii="Times New Roman" w:hAnsi="Times New Roman" w:cs="Times New Roman"/>
+          <w:lang w:val="ru-RU"/>
+        </w:rPr>
+        <w:t xml:space="preserve">роли </w:t>
+      </w:r>
+      <w:r>
+        <w:rPr>
+          <w:rFonts w:ascii="Times New Roman" w:hAnsi="Times New Roman" w:cs="Times New Roman"/>
+          <w:lang w:val="ru-RU"/>
+        </w:rPr>
+        <w:t>пользователя из другой таблицы, другими словами номер роли.</w:t>
+      </w:r>
+      <w:r>
+        <w:rPr>
+          <w:rFonts w:ascii="Times New Roman" w:hAnsi="Times New Roman" w:cs="Times New Roman"/>
+          <w:lang w:val="ru-RU"/>
+        </w:rPr>
+        <w:t xml:space="preserve"> </w:t>
+      </w:r>
+    </w:p>
+    <w:p>
+      <w:pPr>
+        <w:spacing w:after="0" w:line="240" w:lineRule="auto"/>
+        <w:rPr>
+          <w:rFonts w:ascii="Times New Roman" w:hAnsi="Times New Roman" w:cs="Times New Roman"/>
+          <w:lang w:val="ru-RU"/>
+        </w:rPr>
+      </w:pPr>
+      <w:r>
+        <w:rPr>
+          <w:rFonts w:ascii="Times New Roman" w:hAnsi="Times New Roman" w:cs="Times New Roman"/>
+          <w:i/>
+        </w:rPr>
+        <w:t>email</w:t>
+      </w:r>
+      <w:r>
+        <w:rPr>
+          <w:rFonts w:ascii="Times New Roman" w:hAnsi="Times New Roman" w:cs="Times New Roman"/>
+          <w:lang w:val="ru-RU"/>
+        </w:rPr>
+        <w:t xml:space="preserve"> – </w:t>
+      </w:r>
+      <w:r>
+        <w:rPr>
+          <w:rFonts w:ascii="Times New Roman" w:hAnsi="Times New Roman" w:cs="Times New Roman"/>
+          <w:lang w:val="ru-RU"/>
+        </w:rPr>
+        <w:t>электронный почтовый ящик пользователя.</w:t>
+      </w:r>
+    </w:p>
+    <w:p>
+      <w:pPr>
+        <w:spacing w:after="0" w:line="240" w:lineRule="auto"/>
+        <w:rPr>
+          <w:rFonts w:ascii="Times New Roman" w:hAnsi="Times New Roman" w:cs="Times New Roman"/>
+          <w:lang w:val="ru-RU"/>
+        </w:rPr>
+      </w:pPr>
+      <w:r>
+        <w:rPr>
+          <w:rFonts w:ascii="Times New Roman" w:hAnsi="Times New Roman" w:cs="Times New Roman"/>
+          <w:i/>
+        </w:rPr>
+        <w:t>name</w:t>
+      </w:r>
+      <w:r>
+        <w:rPr>
+          <w:rFonts w:ascii="Times New Roman" w:hAnsi="Times New Roman" w:cs="Times New Roman"/>
+          <w:lang w:val="ru-RU"/>
+        </w:rPr>
+        <w:t xml:space="preserve"> – имя пользователя.</w:t>
+      </w:r>
+    </w:p>
+    <w:p>
+      <w:pPr>
+        <w:spacing w:after="0" w:line="240" w:lineRule="auto"/>
+        <w:rPr>
+          <w:rFonts w:ascii="Times New Roman" w:hAnsi="Times New Roman" w:cs="Times New Roman"/>
+          <w:lang w:val="ru-RU"/>
+        </w:rPr>
+      </w:pPr>
+      <w:r>
+        <w:rPr>
+          <w:rFonts w:ascii="Times New Roman" w:hAnsi="Times New Roman" w:cs="Times New Roman"/>
+          <w:i/>
+        </w:rPr>
+        <w:t>surname</w:t>
+      </w:r>
+      <w:r>
+        <w:rPr>
+          <w:rFonts w:ascii="Times New Roman" w:hAnsi="Times New Roman" w:cs="Times New Roman"/>
+          <w:lang w:val="ru-RU"/>
+        </w:rPr>
+        <w:t xml:space="preserve"> – </w:t>
+      </w:r>
+      <w:r>
+        <w:rPr>
+          <w:rFonts w:ascii="Times New Roman" w:hAnsi="Times New Roman" w:cs="Times New Roman"/>
+          <w:lang w:val="ru-RU"/>
+        </w:rPr>
+        <w:t>фамилия пользователя.</w:t>
+      </w:r>
+    </w:p>
+    <w:p>
+      <w:pPr>
+        <w:spacing w:after="0" w:line="240" w:lineRule="auto"/>
+        <w:rPr>
+          <w:rFonts w:ascii="Times New Roman" w:hAnsi="Times New Roman" w:cs="Times New Roman"/>
+          <w:lang w:val="ru-RU"/>
+        </w:rPr>
+      </w:pPr>
+      <w:r>
+        <w:rPr>
+          <w:rFonts w:ascii="Times New Roman" w:hAnsi="Times New Roman" w:cs="Times New Roman"/>
+          <w:i/>
+        </w:rPr>
+        <w:t>country</w:t>
+      </w:r>
+      <w:r>
+        <w:rPr>
+          <w:rFonts w:ascii="Times New Roman" w:hAnsi="Times New Roman" w:cs="Times New Roman"/>
+          <w:lang w:val="ru-RU"/>
+        </w:rPr>
+        <w:t xml:space="preserve"> – </w:t>
+      </w:r>
+      <w:r>
+        <w:rPr>
+          <w:rFonts w:ascii="Times New Roman" w:hAnsi="Times New Roman" w:cs="Times New Roman"/>
+          <w:lang w:val="ru-RU"/>
+        </w:rPr>
+        <w:t>страна пользователя.</w:t>
+      </w:r>
+    </w:p>
+    <w:p>
+      <w:pPr>
+        <w:spacing w:after="0" w:line="240" w:lineRule="auto"/>
+        <w:rPr>
+          <w:rFonts w:ascii="Times New Roman" w:hAnsi="Times New Roman" w:cs="Times New Roman"/>
+          <w:lang w:val="ru-RU"/>
+        </w:rPr>
+      </w:pPr>
+      <w:r>
+        <w:rPr>
+          <w:rFonts w:ascii="Times New Roman" w:hAnsi="Times New Roman" w:cs="Times New Roman"/>
+          <w:i/>
+        </w:rPr>
+        <w:t>lang</w:t>
+      </w:r>
+      <w:r>
+        <w:rPr>
+          <w:rFonts w:ascii="Times New Roman" w:hAnsi="Times New Roman" w:cs="Times New Roman"/>
+          <w:lang w:val="ru-RU"/>
+        </w:rPr>
+        <w:t xml:space="preserve"> – </w:t>
+      </w:r>
+      <w:r>
+        <w:rPr>
+          <w:rFonts w:ascii="Times New Roman" w:hAnsi="Times New Roman" w:cs="Times New Roman"/>
+          <w:lang w:val="ru-RU"/>
+        </w:rPr>
+        <w:t>язык интерфейса на сайте.</w:t>
+      </w:r>
+    </w:p>
+    <w:p>
+      <w:pPr>
+        <w:spacing w:after="0" w:line="240" w:lineRule="auto"/>
+        <w:rPr>
+          <w:rFonts w:ascii="Times New Roman" w:hAnsi="Times New Roman" w:cs="Times New Roman"/>
+          <w:lang w:val="ru-RU"/>
+        </w:rPr>
+      </w:pPr>
+      <w:r>
+        <w:rPr>
+          <w:rFonts w:ascii="Times New Roman" w:hAnsi="Times New Roman" w:cs="Times New Roman"/>
+          <w:i/>
+        </w:rPr>
+        <w:t>city</w:t>
+      </w:r>
+      <w:r>
+        <w:rPr>
+          <w:rFonts w:ascii="Times New Roman" w:hAnsi="Times New Roman" w:cs="Times New Roman"/>
+          <w:lang w:val="ru-RU"/>
+        </w:rPr>
+        <w:t xml:space="preserve"> – </w:t>
+      </w:r>
+      <w:r>
+        <w:rPr>
+          <w:rFonts w:ascii="Times New Roman" w:hAnsi="Times New Roman" w:cs="Times New Roman"/>
+          <w:lang w:val="ru-RU"/>
+        </w:rPr>
+        <w:t>город пользователя.</w:t>
+      </w:r>
+    </w:p>
+    <w:p>
+      <w:pPr>
+        <w:spacing w:after="0" w:line="240" w:lineRule="auto"/>
+        <w:rPr>
+          <w:rFonts w:ascii="Times New Roman" w:hAnsi="Times New Roman" w:cs="Times New Roman"/>
+          <w:lang w:val="ru-RU"/>
+        </w:rPr>
+      </w:pPr>
+      <w:r>
+        <w:rPr>
+          <w:rFonts w:ascii="Times New Roman" w:hAnsi="Times New Roman" w:cs="Times New Roman"/>
+          <w:i/>
+          <w:lang w:val="ru-RU"/>
+        </w:rPr>
+        <w:t>birhtday</w:t>
+      </w:r>
+      <w:r>
+        <w:rPr>
+          <w:rFonts w:ascii="Times New Roman" w:hAnsi="Times New Roman" w:cs="Times New Roman"/>
+          <w:lang w:val="ru-RU"/>
+        </w:rPr>
+        <w:t xml:space="preserve"> – </w:t>
+      </w:r>
+      <w:r>
+        <w:rPr>
+          <w:rFonts w:ascii="Times New Roman" w:hAnsi="Times New Roman" w:cs="Times New Roman"/>
+          <w:lang w:val="ru-RU"/>
+        </w:rPr>
+        <w:t>день рождение пользователя.</w:t>
+      </w:r>
+    </w:p>
+    <w:p>
+      <w:pPr>
+        <w:spacing w:after="0" w:line="240" w:lineRule="auto"/>
+        <w:rPr>
+          <w:rFonts w:ascii="Times New Roman" w:hAnsi="Times New Roman" w:cs="Times New Roman"/>
+          <w:lang w:val="ru-RU"/>
+        </w:rPr>
+      </w:pPr>
+      <w:r>
+        <w:rPr>
+          <w:rFonts w:ascii="Times New Roman" w:hAnsi="Times New Roman" w:cs="Times New Roman"/>
+          <w:i/>
+        </w:rPr>
+        <w:t>gravatar</w:t>
+      </w:r>
+      <w:r>
+        <w:rPr>
+          <w:rFonts w:ascii="Times New Roman" w:hAnsi="Times New Roman" w:cs="Times New Roman"/>
+          <w:lang w:val="ru-RU"/>
+        </w:rPr>
+        <w:t xml:space="preserve"> </w:t>
+      </w:r>
+      <w:r>
+        <w:rPr>
+          <w:rFonts w:ascii="Times New Roman" w:hAnsi="Times New Roman" w:cs="Times New Roman"/>
+          <w:lang w:val="ru-RU"/>
+        </w:rPr>
+        <w:t xml:space="preserve">– </w:t>
+      </w:r>
+      <w:r>
+        <w:rPr>
+          <w:rFonts w:ascii="Times New Roman" w:hAnsi="Times New Roman" w:cs="Times New Roman"/>
+        </w:rPr>
+        <w:t>e</w:t>
+      </w:r>
+      <w:r>
+        <w:rPr>
+          <w:rFonts w:ascii="Times New Roman" w:hAnsi="Times New Roman" w:cs="Times New Roman"/>
+          <w:lang w:val="ru-RU"/>
+        </w:rPr>
+        <w:t>-</w:t>
+      </w:r>
+      <w:r>
+        <w:rPr>
+          <w:rFonts w:ascii="Times New Roman" w:hAnsi="Times New Roman" w:cs="Times New Roman"/>
+        </w:rPr>
+        <w:t>mail</w:t>
+      </w:r>
+      <w:r>
+        <w:rPr>
+          <w:rFonts w:ascii="Times New Roman" w:hAnsi="Times New Roman" w:cs="Times New Roman"/>
+          <w:lang w:val="ru-RU"/>
+        </w:rPr>
+        <w:t xml:space="preserve"> </w:t>
+      </w:r>
+      <w:r>
+        <w:rPr>
+          <w:rFonts w:ascii="Times New Roman" w:hAnsi="Times New Roman" w:cs="Times New Roman"/>
+          <w:lang w:val="ru-RU"/>
+        </w:rPr>
+        <w:t xml:space="preserve">пользователя </w:t>
+      </w:r>
+      <w:r>
+        <w:rPr>
+          <w:rFonts w:ascii="Times New Roman" w:hAnsi="Times New Roman" w:cs="Times New Roman"/>
+          <w:lang w:val="ru-RU"/>
+        </w:rPr>
+        <w:t>зарегистрированного</w:t>
+      </w:r>
+      <w:r>
+        <w:rPr>
+          <w:rFonts w:ascii="Times New Roman" w:hAnsi="Times New Roman" w:cs="Times New Roman"/>
+          <w:lang w:val="ru-RU"/>
+        </w:rPr>
+        <w:t xml:space="preserve"> в </w:t>
+      </w:r>
+      <w:r>
+        <w:rPr>
+          <w:rFonts w:ascii="Times New Roman" w:hAnsi="Times New Roman" w:cs="Times New Roman"/>
+          <w:lang w:val="ru-RU"/>
+        </w:rPr>
+        <w:t>сервисе</w:t>
+      </w:r>
+      <w:r>
+        <w:rPr>
+          <w:rFonts w:ascii="Times New Roman" w:hAnsi="Times New Roman" w:cs="Times New Roman"/>
+          <w:lang w:val="ru-RU"/>
+        </w:rPr>
+        <w:t xml:space="preserve"> </w:t>
+      </w:r>
+      <w:r>
+        <w:rPr>
+          <w:rFonts w:ascii="Times New Roman" w:hAnsi="Times New Roman" w:cs="Times New Roman"/>
+        </w:rPr>
+        <w:t>gravatar</w:t>
+      </w:r>
+      <w:r>
+        <w:rPr>
+          <w:rFonts w:ascii="Times New Roman" w:hAnsi="Times New Roman" w:cs="Times New Roman"/>
+          <w:lang w:val="ru-RU"/>
+        </w:rPr>
+        <w:t>.</w:t>
+      </w:r>
+    </w:p>
+    <w:p>
+      <w:pPr>
+        <w:spacing w:after="0" w:line="240" w:lineRule="auto"/>
+        <w:rPr>
+          <w:rFonts w:ascii="Times New Roman" w:hAnsi="Times New Roman" w:cs="Times New Roman"/>
+          <w:lang w:val="ru-RU"/>
+        </w:rPr>
+      </w:pPr>
+      <w:r>
+        <w:rPr>
+          <w:rFonts w:ascii="Times New Roman" w:hAnsi="Times New Roman" w:cs="Times New Roman"/>
+          <w:i/>
+        </w:rPr>
+        <w:t>f</w:t>
+      </w:r>
+      <w:r>
+        <w:rPr>
+          <w:rFonts w:ascii="Times New Roman" w:hAnsi="Times New Roman" w:cs="Times New Roman"/>
+          <w:i/>
+        </w:rPr>
+        <w:t>lag</w:t>
+      </w:r>
+      <w:r>
+        <w:rPr>
+          <w:rFonts w:ascii="Times New Roman" w:hAnsi="Times New Roman" w:cs="Times New Roman"/>
+          <w:i/>
+          <w:lang w:val="ru-RU"/>
+        </w:rPr>
+        <w:t>_</w:t>
+      </w:r>
+      <w:r>
+        <w:rPr>
+          <w:rFonts w:ascii="Times New Roman" w:hAnsi="Times New Roman" w:cs="Times New Roman"/>
+          <w:i/>
+        </w:rPr>
+        <w:t>id</w:t>
+      </w:r>
+      <w:r>
+        <w:rPr>
+          <w:rFonts w:ascii="Times New Roman" w:hAnsi="Times New Roman" w:cs="Times New Roman"/>
+          <w:lang w:val="ru-RU"/>
+        </w:rPr>
+        <w:t xml:space="preserve"> – </w:t>
+      </w:r>
+      <w:r>
+        <w:rPr>
+          <w:rFonts w:ascii="Times New Roman" w:hAnsi="Times New Roman" w:cs="Times New Roman"/>
+        </w:rPr>
+        <w:t>id</w:t>
+      </w:r>
+      <w:r>
+        <w:rPr>
+          <w:rFonts w:ascii="Times New Roman" w:hAnsi="Times New Roman" w:cs="Times New Roman"/>
+          <w:lang w:val="ru-RU"/>
+        </w:rPr>
+        <w:t xml:space="preserve"> </w:t>
+      </w:r>
+      <w:r>
+        <w:rPr>
+          <w:rFonts w:ascii="Times New Roman" w:hAnsi="Times New Roman" w:cs="Times New Roman"/>
+          <w:lang w:val="ru-RU"/>
+        </w:rPr>
+        <w:t>флага из другой таблицы.</w:t>
+      </w:r>
+    </w:p>
+    <w:p>
+      <w:pPr>
+        <w:spacing w:after="0" w:line="240" w:lineRule="auto"/>
+        <w:rPr>
+          <w:rFonts w:ascii="Times New Roman" w:hAnsi="Times New Roman" w:cs="Times New Roman"/>
+          <w:lang w:val="ru-RU"/>
+        </w:rPr>
+      </w:pPr>
+      <w:r>
+        <w:rPr>
+          <w:rFonts w:ascii="Times New Roman" w:hAnsi="Times New Roman" w:cs="Times New Roman"/>
+        </w:rPr>
+        <w:t>skype</w:t>
+      </w:r>
+      <w:r>
+        <w:rPr>
+          <w:rFonts w:ascii="Times New Roman" w:hAnsi="Times New Roman" w:cs="Times New Roman"/>
+          <w:lang w:val="ru-RU"/>
+        </w:rPr>
+        <w:t xml:space="preserve">  - </w:t>
+      </w:r>
+      <w:r>
+        <w:rPr>
+          <w:rFonts w:ascii="Times New Roman" w:hAnsi="Times New Roman" w:cs="Times New Roman"/>
+          <w:lang w:val="ru-RU"/>
+        </w:rPr>
+        <w:t xml:space="preserve">логин пользователя в сервисе </w:t>
+      </w:r>
+      <w:r>
+        <w:rPr>
+          <w:rFonts w:ascii="Times New Roman" w:hAnsi="Times New Roman" w:cs="Times New Roman"/>
+        </w:rPr>
+        <w:t>skype</w:t>
+      </w:r>
+      <w:r>
+        <w:rPr>
+          <w:rFonts w:ascii="Times New Roman" w:hAnsi="Times New Roman" w:cs="Times New Roman"/>
+          <w:lang w:val="ru-RU"/>
+        </w:rPr>
+        <w:t>.</w:t>
+      </w:r>
+    </w:p>
+    <w:p>
+      <w:pPr>
+        <w:spacing w:after="0" w:line="240" w:lineRule="auto"/>
+        <w:rPr>
+          <w:rFonts w:ascii="Times New Roman" w:hAnsi="Times New Roman" w:cs="Times New Roman"/>
+          <w:lang w:val="ru-RU"/>
+        </w:rPr>
+      </w:pPr>
+      <w:r>
+        <w:rPr>
+          <w:rFonts w:ascii="Times New Roman" w:hAnsi="Times New Roman" w:cs="Times New Roman"/>
+        </w:rPr>
+        <w:t>icq</w:t>
+      </w:r>
+      <w:r>
+        <w:rPr>
+          <w:rFonts w:ascii="Times New Roman" w:hAnsi="Times New Roman" w:cs="Times New Roman"/>
+          <w:lang w:val="ru-RU"/>
+        </w:rPr>
+        <w:t xml:space="preserve"> – </w:t>
+      </w:r>
+      <w:r>
+        <w:rPr>
+          <w:rFonts w:ascii="Times New Roman" w:hAnsi="Times New Roman" w:cs="Times New Roman"/>
+          <w:lang w:val="ru-RU"/>
+        </w:rPr>
+        <w:t xml:space="preserve">номер пользователя в сервисе </w:t>
+      </w:r>
+      <w:r>
+        <w:rPr>
+          <w:rFonts w:ascii="Times New Roman" w:hAnsi="Times New Roman" w:cs="Times New Roman"/>
+        </w:rPr>
+        <w:t>icq</w:t>
+      </w:r>
+      <w:r>
+        <w:rPr>
+          <w:rFonts w:ascii="Times New Roman" w:hAnsi="Times New Roman" w:cs="Times New Roman"/>
+          <w:lang w:val="ru-RU"/>
+        </w:rPr>
+        <w:t>.</w:t>
+      </w:r>
+    </w:p>
+    <w:p>
+      <w:pPr>
+        <w:spacing w:after="0" w:line="240" w:lineRule="auto"/>
+        <w:rPr>
+          <w:rFonts w:ascii="Times New Roman" w:hAnsi="Times New Roman" w:cs="Times New Roman"/>
+          <w:lang w:val="ru-RU"/>
+        </w:rPr>
+      </w:pPr>
+      <w:r>
+        <w:rPr>
+          <w:rFonts w:ascii="Times New Roman" w:hAnsi="Times New Roman" w:cs="Times New Roman"/>
+        </w:rPr>
+        <w:t>gtalk</w:t>
+      </w:r>
+      <w:r>
+        <w:rPr>
+          <w:rFonts w:ascii="Times New Roman" w:hAnsi="Times New Roman" w:cs="Times New Roman"/>
+          <w:lang w:val="ru-RU"/>
+        </w:rPr>
+        <w:t xml:space="preserve"> – </w:t>
+      </w:r>
+      <w:r>
+        <w:rPr>
+          <w:rFonts w:ascii="Times New Roman" w:hAnsi="Times New Roman" w:cs="Times New Roman"/>
+          <w:lang w:val="ru-RU"/>
+        </w:rPr>
+        <w:t>e-ma</w:t>
+      </w:r>
+      <w:r>
+        <w:rPr>
+          <w:rFonts w:ascii="Times New Roman" w:hAnsi="Times New Roman" w:cs="Times New Roman"/>
+        </w:rPr>
+        <w:t>il</w:t>
+      </w:r>
+      <w:r>
+        <w:rPr>
+          <w:rFonts w:ascii="Times New Roman" w:hAnsi="Times New Roman" w:cs="Times New Roman"/>
+          <w:lang w:val="ru-RU"/>
+        </w:rPr>
+        <w:t xml:space="preserve"> </w:t>
+      </w:r>
+      <w:r>
+        <w:rPr>
+          <w:rFonts w:ascii="Times New Roman" w:hAnsi="Times New Roman" w:cs="Times New Roman"/>
+          <w:lang w:val="ru-RU"/>
+        </w:rPr>
+        <w:t xml:space="preserve">пользователя в сервисе </w:t>
+      </w:r>
+      <w:r>
+        <w:rPr>
+          <w:rFonts w:ascii="Times New Roman" w:hAnsi="Times New Roman" w:cs="Times New Roman"/>
+        </w:rPr>
+        <w:t>gtalk</w:t>
+      </w:r>
+    </w:p>
+    <w:p>
+      <w:pPr>
+        <w:spacing w:after="0" w:line="240" w:lineRule="auto"/>
+        <w:rPr>
+          <w:rFonts w:ascii="Times New Roman" w:hAnsi="Times New Roman" w:cs="Times New Roman"/>
+          <w:lang w:val="ru-RU"/>
+        </w:rPr>
+      </w:pPr>
+      <w:r>
+        <w:rPr>
+          <w:rFonts w:ascii="Times New Roman" w:hAnsi="Times New Roman" w:cs="Times New Roman"/>
+        </w:rPr>
+        <w:t>www</w:t>
+      </w:r>
+      <w:r>
+        <w:rPr>
+          <w:rFonts w:ascii="Times New Roman" w:hAnsi="Times New Roman" w:cs="Times New Roman"/>
+          <w:lang w:val="ru-RU"/>
+        </w:rPr>
+        <w:t xml:space="preserve"> – </w:t>
+      </w:r>
+      <w:r>
+        <w:rPr>
+          <w:rFonts w:ascii="Times New Roman" w:hAnsi="Times New Roman" w:cs="Times New Roman"/>
+          <w:lang w:val="ru-RU"/>
+        </w:rPr>
+        <w:t>сайт пользователя</w:t>
+      </w:r>
+    </w:p>
+    <w:p>
+      <w:pPr>
+        <w:spacing w:after="0" w:line="240" w:lineRule="auto"/>
+        <w:rPr>
+          <w:rFonts w:ascii="Times New Roman" w:hAnsi="Times New Roman" w:cs="Times New Roman"/>
+          <w:lang w:val="ru-RU"/>
+        </w:rPr>
+      </w:pPr>
+      <w:r>
+        <w:rPr>
+          <w:rFonts w:ascii="Times New Roman" w:hAnsi="Times New Roman" w:cs="Times New Roman"/>
+        </w:rPr>
+        <w:t>vk</w:t>
+      </w:r>
+      <w:r>
+        <w:rPr>
+          <w:rFonts w:ascii="Times New Roman" w:hAnsi="Times New Roman" w:cs="Times New Roman"/>
+          <w:lang w:val="ru-RU"/>
+        </w:rPr>
+        <w:t xml:space="preserve"> – </w:t>
+      </w:r>
+    </w:p>
+    <w:p>
+      <w:pPr>
+        <w:spacing w:after="0" w:line="240" w:lineRule="auto"/>
+        <w:rPr>
+          <w:rFonts w:ascii="Times New Roman" w:hAnsi="Times New Roman" w:cs="Times New Roman"/>
+          <w:lang w:val="ru-RU"/>
+        </w:rPr>
+      </w:pPr>
+      <w:r>
+        <w:rPr>
+          <w:rFonts w:ascii="Times New Roman" w:hAnsi="Times New Roman" w:cs="Times New Roman"/>
+        </w:rPr>
+        <w:lastRenderedPageBreak/>
+        <w:t>fb</w:t>
+      </w:r>
+      <w:r>
+        <w:rPr>
+          <w:rFonts w:ascii="Times New Roman" w:hAnsi="Times New Roman" w:cs="Times New Roman"/>
+          <w:lang w:val="ru-RU"/>
+        </w:rPr>
+        <w:t xml:space="preserve"> – </w:t>
+      </w:r>
+    </w:p>
+    <w:p>
+      <w:pPr>
+        <w:spacing w:after="0" w:line="240" w:lineRule="auto"/>
+        <w:rPr>
+          <w:rFonts w:ascii="Times New Roman" w:hAnsi="Times New Roman" w:cs="Times New Roman"/>
+          <w:lang w:val="ru-RU"/>
+        </w:rPr>
+      </w:pPr>
+      <w:r>
+        <w:rPr>
+          <w:rFonts w:ascii="Times New Roman" w:hAnsi="Times New Roman" w:cs="Times New Roman"/>
+        </w:rPr>
+        <w:t>tw</w:t>
+      </w:r>
+      <w:r>
+        <w:rPr>
+          <w:rFonts w:ascii="Times New Roman" w:hAnsi="Times New Roman" w:cs="Times New Roman"/>
+          <w:lang w:val="ru-RU"/>
+        </w:rPr>
+        <w:t xml:space="preserve"> – </w:t>
+      </w:r>
+    </w:p>
+    <w:p>
+      <w:pPr>
+        <w:spacing w:after="0" w:line="240" w:lineRule="auto"/>
+        <w:rPr>
+          <w:rFonts w:ascii="Times New Roman" w:hAnsi="Times New Roman" w:cs="Times New Roman"/>
+          <w:lang w:val="ru-RU"/>
+        </w:rPr>
+      </w:pPr>
+      <w:r>
+        <w:rPr>
+          <w:rFonts w:ascii="Times New Roman" w:hAnsi="Times New Roman" w:cs="Times New Roman"/>
+        </w:rPr>
+        <w:t>gp</w:t>
+      </w:r>
+      <w:r>
+        <w:rPr>
+          <w:rFonts w:ascii="Times New Roman" w:hAnsi="Times New Roman" w:cs="Times New Roman"/>
+          <w:lang w:val="ru-RU"/>
+        </w:rPr>
+        <w:t xml:space="preserve"> – </w:t>
+      </w:r>
+    </w:p>
+    <w:p>
+      <w:pPr>
+        <w:spacing w:after="0" w:line="240" w:lineRule="auto"/>
+        <w:rPr>
+          <w:rFonts w:ascii="Times New Roman" w:hAnsi="Times New Roman" w:cs="Times New Roman"/>
+          <w:lang w:val="ru-RU"/>
+        </w:rPr>
+      </w:pPr>
+      <w:r>
+        <w:rPr>
+          <w:rFonts w:ascii="Times New Roman" w:hAnsi="Times New Roman" w:cs="Times New Roman"/>
+        </w:rPr>
+        <w:t>created</w:t>
+      </w:r>
+      <w:r>
+        <w:rPr>
+          <w:rFonts w:ascii="Times New Roman" w:hAnsi="Times New Roman" w:cs="Times New Roman"/>
+          <w:lang w:val="ru-RU"/>
+        </w:rPr>
+        <w:t xml:space="preserve"> – </w:t>
+      </w:r>
+      <w:r>
+        <w:rPr>
+          <w:rFonts w:ascii="Times New Roman" w:hAnsi="Times New Roman" w:cs="Times New Roman"/>
+          <w:lang w:val="ru-RU"/>
+        </w:rPr>
+        <w:t>дата и время регистрации пользователя на сайте.</w:t>
+      </w:r>
+    </w:p>
+    <w:p>
+      <w:pPr>
+        <w:spacing w:after="0" w:line="240" w:lineRule="auto"/>
+        <w:rPr>
+          <w:rFonts w:ascii="Times New Roman" w:hAnsi="Times New Roman" w:cs="Times New Roman"/>
+          <w:lang w:val="ru-RU"/>
+        </w:rPr>
+      </w:pPr>
+      <w:r>
+        <w:rPr>
+          <w:rFonts w:ascii="Times New Roman" w:hAnsi="Times New Roman" w:cs="Times New Roman"/>
+        </w:rPr>
+        <w:t>about</w:t>
+      </w:r>
+      <w:r>
+        <w:rPr>
+          <w:rFonts w:ascii="Times New Roman" w:hAnsi="Times New Roman" w:cs="Times New Roman"/>
+          <w:lang w:val="ru-RU"/>
+        </w:rPr>
+        <w:t xml:space="preserve"> – </w:t>
+      </w:r>
+      <w:r>
+        <w:rPr>
+          <w:rFonts w:ascii="Times New Roman" w:hAnsi="Times New Roman" w:cs="Times New Roman"/>
+          <w:lang w:val="ru-RU"/>
+        </w:rPr>
+        <w:t>краткая дополнительная информация о пользователе.</w:t>
+      </w:r>
+    </w:p>
+    <w:p>
+      <w:pPr>
+        <w:spacing w:after="0" w:line="240" w:lineRule="auto"/>
+        <w:rPr>
+          <w:rFonts w:ascii="Times New Roman" w:hAnsi="Times New Roman" w:cs="Times New Roman"/>
+          <w:lang w:val="ru-RU"/>
+        </w:rPr>
+      </w:pPr>
+    </w:p>
+    <w:p>
+      <w:pPr>
+        <w:rPr>
+          <w:rFonts w:ascii="Times New Roman" w:hAnsi="Times New Roman" w:cs="Times New Roman"/>
+          <w:b/>
+          <w:sz w:val="36"/>
+          <w:u w:val="single"/>
+        </w:rPr>
+      </w:pPr>
+      <w:r>
+        <w:rPr>
+          <w:rFonts w:ascii="Times New Roman" w:hAnsi="Times New Roman" w:cs="Times New Roman"/>
+          <w:sz w:val="36"/>
+          <w:lang w:val="ru-RU"/>
+        </w:rPr>
+        <w:t xml:space="preserve">Таблица </w:t>
+      </w:r>
+      <w:r>
+        <w:rPr>
+          <w:rFonts w:ascii="Times New Roman" w:hAnsi="Times New Roman" w:cs="Times New Roman"/>
+          <w:b/>
+          <w:sz w:val="36"/>
+          <w:u w:val="single"/>
+        </w:rPr>
+        <w:t>user_r</w:t>
+      </w:r>
+      <w:r>
+        <w:rPr>
+          <w:rFonts w:ascii="Times New Roman" w:hAnsi="Times New Roman" w:cs="Times New Roman"/>
+          <w:b/>
+          <w:sz w:val="36"/>
+          <w:u w:val="single"/>
+        </w:rPr>
+        <w:t>ole</w:t>
+      </w:r>
+      <w:r>
+        <w:rPr>
+          <w:rFonts w:ascii="Times New Roman" w:hAnsi="Times New Roman" w:cs="Times New Roman"/>
+          <w:b/>
+          <w:sz w:val="36"/>
+          <w:u w:val="single"/>
+        </w:rPr>
+        <w:t>:</w:t>
+      </w:r>
+    </w:p>
+    <w:tbl>
+      <w:tblPr>
+        <w:tblStyle w:val="MediumGrid3-Accent1"/>
+        <w:tblW w:w="0" w:type="auto"/>
+        <w:tblLook w:val="04A0" w:firstRow="1" w:lastRow="0" w:firstColumn="1" w:lastColumn="0" w:noHBand="0" w:noVBand="1"/>
+      </w:tblPr>
+      <w:tblGrid>
+        <w:gridCol w:w="1101"/>
+        <w:gridCol w:w="3760"/>
+        <w:gridCol w:w="2410"/>
+        <w:gridCol w:w="2300"/>
+      </w:tblGrid>
+      <w:tr>
+        <w:trPr>
+          <w:cnfStyle w:val="100000000000" w:firstRow="1" w:lastRow="0" w:firstColumn="0" w:lastColumn="0" w:oddVBand="0" w:evenVBand="0" w:oddHBand="0" w:evenHBand="0" w:firstRowFirstColumn="0" w:firstRowLastColumn="0" w:lastRowFirstColumn="0" w:lastRowLastColumn="0"/>
+        </w:trPr>
+        <w:tc>
+          <w:tcPr>
+            <w:cnfStyle w:val="001000000000" w:firstRow="0" w:lastRow="0" w:firstColumn="1" w:lastColumn="0" w:oddVBand="0" w:evenVBand="0" w:oddHBand="0" w:evenHBand="0" w:firstRowFirstColumn="0" w:firstRowLastColumn="0" w:lastRowFirstColumn="0" w:lastRowLastColumn="0"/>
+            <w:tcW w:w="1101" w:type="dxa"/>
+          </w:tcPr>
+          <w:p>
+            <w:pPr>
+              <w:rPr>
+                <w:rFonts w:ascii="Times New Roman" w:hAnsi="Times New Roman" w:cs="Times New Roman"/>
+                <w:lang w:val="ru-RU"/>
+              </w:rPr>
+            </w:pPr>
+            <w:r>
+              <w:rPr>
+                <w:rFonts w:ascii="Times New Roman" w:hAnsi="Times New Roman" w:cs="Times New Roman"/>
+              </w:rPr>
+              <w:t>#номер</w:t>
+            </w:r>
+          </w:p>
+        </w:tc>
+        <w:tc>
+          <w:tcPr>
+            <w:tcW w:w="3760" w:type="dxa"/>
+          </w:tcPr>
+          <w:p>
+            <w:pPr>
+              <w:cnfStyle w:val="100000000000" w:firstRow="1" w:lastRow="0" w:firstColumn="0" w:lastColumn="0" w:oddVBand="0" w:evenVBand="0" w:oddHBand="0" w:evenHBand="0" w:firstRowFirstColumn="0" w:firstRowLastColumn="0" w:lastRowFirstColumn="0" w:lastRowLastColumn="0"/>
+              <w:rPr>
+                <w:rFonts w:ascii="Times New Roman" w:hAnsi="Times New Roman" w:cs="Times New Roman"/>
+                <w:lang w:val="ru-RU"/>
+              </w:rPr>
+            </w:pPr>
+            <w:r>
+              <w:rPr>
+                <w:rFonts w:ascii="Times New Roman" w:hAnsi="Times New Roman" w:cs="Times New Roman"/>
+                <w:lang w:val="ru-RU"/>
+              </w:rPr>
+              <w:t>Название поля</w:t>
+            </w:r>
+          </w:p>
+        </w:tc>
+        <w:tc>
+          <w:tcPr>
+            <w:tcW w:w="2410" w:type="dxa"/>
+          </w:tcPr>
+          <w:p>
+            <w:pPr>
+              <w:cnfStyle w:val="100000000000" w:firstRow="1" w:lastRow="0" w:firstColumn="0" w:lastColumn="0" w:oddVBand="0" w:evenVBand="0" w:oddHBand="0" w:evenHBand="0" w:firstRowFirstColumn="0" w:firstRowLastColumn="0" w:lastRowFirstColumn="0" w:lastRowLastColumn="0"/>
+              <w:rPr>
+                <w:rFonts w:ascii="Times New Roman" w:hAnsi="Times New Roman" w:cs="Times New Roman"/>
+                <w:lang w:val="ru-RU"/>
+              </w:rPr>
+            </w:pPr>
+            <w:r>
+              <w:rPr>
+                <w:rFonts w:ascii="Times New Roman" w:hAnsi="Times New Roman" w:cs="Times New Roman"/>
+                <w:lang w:val="ru-RU"/>
+              </w:rPr>
+              <w:t>Длина поля</w:t>
+            </w:r>
+          </w:p>
+        </w:tc>
+        <w:tc>
+          <w:tcPr>
+            <w:tcW w:w="2300" w:type="dxa"/>
+          </w:tcPr>
+          <w:p>
+            <w:pPr>
+              <w:jc w:val="center"/>
+              <w:cnfStyle w:val="100000000000" w:firstRow="1" w:lastRow="0" w:firstColumn="0" w:lastColumn="0" w:oddVBand="0" w:evenVBand="0" w:oddHBand="0" w:evenHBand="0" w:firstRowFirstColumn="0" w:firstRowLastColumn="0" w:lastRowFirstColumn="0" w:lastRowLastColumn="0"/>
+              <w:rPr>
+                <w:rFonts w:ascii="Times New Roman" w:hAnsi="Times New Roman" w:cs="Times New Roman"/>
+                <w:lang w:val="ru-RU"/>
+              </w:rPr>
+            </w:pPr>
+            <w:r>
+              <w:rPr>
+                <w:rFonts w:ascii="Times New Roman" w:hAnsi="Times New Roman" w:cs="Times New Roman"/>
+                <w:lang w:val="ru-RU"/>
+              </w:rPr>
+              <w:t>Тип поля</w:t>
+            </w:r>
+          </w:p>
+        </w:tc>
+      </w:tr>
+      <w:tr>
+        <w:trPr>
+          <w:cnfStyle w:val="000000100000" w:firstRow="0" w:lastRow="0" w:firstColumn="0" w:lastColumn="0" w:oddVBand="0" w:evenVBand="0" w:oddHBand="1" w:evenHBand="0" w:firstRowFirstColumn="0" w:firstRowLastColumn="0" w:lastRowFirstColumn="0" w:lastRowLastColumn="0"/>
+        </w:trPr>
+        <w:tc>
+          <w:tcPr>
+            <w:cnfStyle w:val="001000000000" w:firstRow="0" w:lastRow="0" w:firstColumn="1" w:lastColumn="0" w:oddVBand="0" w:evenVBand="0" w:oddHBand="0" w:evenHBand="0" w:firstRowFirstColumn="0" w:firstRowLastColumn="0" w:lastRowFirstColumn="0" w:lastRowLastColumn="0"/>
+            <w:tcW w:w="1101" w:type="dxa"/>
+          </w:tcPr>
+          <w:p>
+            <w:pPr>
+              <w:rPr>
+                <w:rFonts w:ascii="Times New Roman" w:hAnsi="Times New Roman" w:cs="Times New Roman"/>
+                <w:lang w:val="ru-RU"/>
+              </w:rPr>
+            </w:pPr>
+            <w:r>
+              <w:rPr>
+                <w:rFonts w:ascii="Times New Roman" w:hAnsi="Times New Roman" w:cs="Times New Roman"/>
+                <w:lang w:val="ru-RU"/>
+              </w:rPr>
+              <w:t>1</w:t>
+            </w:r>
+          </w:p>
+        </w:tc>
+        <w:tc>
+          <w:tcPr>
+            <w:tcW w:w="3760" w:type="dxa"/>
+          </w:tcPr>
+          <w:p>
+            <w:pPr>
+              <w:cnfStyle w:val="000000100000" w:firstRow="0" w:lastRow="0" w:firstColumn="0" w:lastColumn="0" w:oddVBand="0" w:evenVBand="0" w:oddHBand="1" w:evenHBand="0" w:firstRowFirstColumn="0" w:firstRowLastColumn="0" w:lastRowFirstColumn="0" w:lastRowLastColumn="0"/>
+              <w:rPr>
+                <w:rFonts w:ascii="Times New Roman" w:hAnsi="Times New Roman" w:cs="Times New Roman"/>
+              </w:rPr>
+            </w:pPr>
+            <w:r>
+              <w:rPr>
+                <w:rFonts w:ascii="Times New Roman" w:hAnsi="Times New Roman" w:cs="Times New Roman"/>
+              </w:rPr>
+              <w:t>id</w:t>
+            </w:r>
+          </w:p>
+        </w:tc>
+        <w:tc>
+          <w:tcPr>
+            <w:tcW w:w="2410" w:type="dxa"/>
+          </w:tcPr>
+          <w:p>
+            <w:pPr>
+              <w:cnfStyle w:val="000000100000" w:firstRow="0" w:lastRow="0" w:firstColumn="0" w:lastColumn="0" w:oddVBand="0" w:evenVBand="0" w:oddHBand="1" w:evenHBand="0" w:firstRowFirstColumn="0" w:firstRowLastColumn="0" w:lastRowFirstColumn="0" w:lastRowLastColumn="0"/>
+              <w:rPr>
+                <w:rFonts w:ascii="Times New Roman" w:hAnsi="Times New Roman" w:cs="Times New Roman"/>
+              </w:rPr>
+            </w:pPr>
+            <w:r>
+              <w:rPr>
+                <w:rFonts w:ascii="Times New Roman" w:hAnsi="Times New Roman" w:cs="Times New Roman"/>
+              </w:rPr>
+              <w:t>11</w:t>
+            </w:r>
+          </w:p>
+        </w:tc>
+        <w:tc>
+          <w:tcPr>
+            <w:tcW w:w="2300" w:type="dxa"/>
+          </w:tcPr>
+          <w:p>
+            <w:pPr>
+              <w:cnfStyle w:val="000000100000" w:firstRow="0" w:lastRow="0" w:firstColumn="0" w:lastColumn="0" w:oddVBand="0" w:evenVBand="0" w:oddHBand="1" w:evenHBand="0" w:firstRowFirstColumn="0" w:firstRowLastColumn="0" w:lastRowFirstColumn="0" w:lastRowLastColumn="0"/>
+              <w:rPr>
+                <w:rFonts w:ascii="Times New Roman" w:hAnsi="Times New Roman" w:cs="Times New Roman"/>
+              </w:rPr>
+            </w:pPr>
+            <w:r>
+              <w:rPr>
+                <w:rFonts w:ascii="Times New Roman" w:hAnsi="Times New Roman" w:cs="Times New Roman"/>
+              </w:rPr>
+              <w:t>int</w:t>
+            </w:r>
+          </w:p>
+        </w:tc>
+      </w:tr>
+      <w:tr>
+        <w:tc>
+          <w:tcPr>
+            <w:cnfStyle w:val="001000000000" w:firstRow="0" w:lastRow="0" w:firstColumn="1" w:lastColumn="0" w:oddVBand="0" w:evenVBand="0" w:oddHBand="0" w:evenHBand="0" w:firstRowFirstColumn="0" w:firstRowLastColumn="0" w:lastRowFirstColumn="0" w:lastRowLastColumn="0"/>
+            <w:tcW w:w="1101" w:type="dxa"/>
+          </w:tcPr>
+          <w:p>
+            <w:pPr>
+              <w:rPr>
+                <w:rFonts w:ascii="Times New Roman" w:hAnsi="Times New Roman" w:cs="Times New Roman"/>
+              </w:rPr>
+            </w:pPr>
+            <w:r>
+              <w:rPr>
+                <w:rFonts w:ascii="Times New Roman" w:hAnsi="Times New Roman" w:cs="Times New Roman"/>
+              </w:rPr>
+              <w:t>2</w:t>
+            </w:r>
+          </w:p>
+        </w:tc>
+        <w:tc>
+          <w:tcPr>
+            <w:tcW w:w="3760" w:type="dxa"/>
+          </w:tcPr>
+          <w:p>
+            <w:pPr>
+              <w:cnfStyle w:val="000000000000" w:firstRow="0" w:lastRow="0" w:firstColumn="0" w:lastColumn="0" w:oddVBand="0" w:evenVBand="0" w:oddHBand="0" w:evenHBand="0" w:firstRowFirstColumn="0" w:firstRowLastColumn="0" w:lastRowFirstColumn="0" w:lastRowLastColumn="0"/>
+              <w:rPr>
+                <w:rFonts w:ascii="Times New Roman" w:hAnsi="Times New Roman" w:cs="Times New Roman"/>
+              </w:rPr>
+            </w:pPr>
+            <w:r>
+              <w:rPr>
+                <w:rFonts w:ascii="Times New Roman" w:hAnsi="Times New Roman" w:cs="Times New Roman"/>
+              </w:rPr>
+              <w:t>name</w:t>
+            </w:r>
+          </w:p>
+        </w:tc>
+        <w:tc>
+          <w:tcPr>
+            <w:tcW w:w="2410" w:type="dxa"/>
+          </w:tcPr>
+          <w:p>
+            <w:pPr>
+              <w:cnfStyle w:val="000000000000" w:firstRow="0" w:lastRow="0" w:firstColumn="0" w:lastColumn="0" w:oddVBand="0" w:evenVBand="0" w:oddHBand="0" w:evenHBand="0" w:firstRowFirstColumn="0" w:firstRowLastColumn="0" w:lastRowFirstColumn="0" w:lastRowLastColumn="0"/>
+              <w:rPr>
+                <w:rFonts w:ascii="Times New Roman" w:hAnsi="Times New Roman" w:cs="Times New Roman"/>
+              </w:rPr>
+            </w:pPr>
+            <w:r>
+              <w:rPr>
+                <w:rFonts w:ascii="Times New Roman" w:hAnsi="Times New Roman" w:cs="Times New Roman"/>
+              </w:rPr>
+              <w:t>25</w:t>
+            </w:r>
+          </w:p>
+        </w:tc>
+        <w:tc>
+          <w:tcPr>
+            <w:tcW w:w="2300" w:type="dxa"/>
+          </w:tcPr>
+          <w:p>
+            <w:pPr>
+              <w:cnfStyle w:val="000000000000" w:firstRow="0" w:lastRow="0" w:firstColumn="0" w:lastColumn="0" w:oddVBand="0" w:evenVBand="0" w:oddHBand="0" w:evenHBand="0" w:firstRowFirstColumn="0" w:firstRowLastColumn="0" w:lastRowFirstColumn="0" w:lastRowLastColumn="0"/>
+              <w:rPr>
+                <w:rFonts w:ascii="Times New Roman" w:hAnsi="Times New Roman" w:cs="Times New Roman"/>
+              </w:rPr>
+            </w:pPr>
+            <w:r>
+              <w:rPr>
+                <w:rFonts w:ascii="Times New Roman" w:hAnsi="Times New Roman" w:cs="Times New Roman"/>
+              </w:rPr>
+              <w:t>varchar</w:t>
+            </w:r>
+          </w:p>
+        </w:tc>
+      </w:tr>
+    </w:tbl>
+    <w:p>
+      <w:pPr>
+        <w:spacing w:before="240" w:after="0" w:line="240" w:lineRule="auto"/>
+        <w:rPr>
+          <w:rFonts w:ascii="Times New Roman" w:hAnsi="Times New Roman" w:cs="Times New Roman"/>
+        </w:rPr>
+      </w:pPr>
+      <w:r>
+        <w:rPr>
+          <w:rFonts w:ascii="Times New Roman" w:hAnsi="Times New Roman" w:cs="Times New Roman"/>
+          <w:b/>
+          <w:lang w:val="ru-RU"/>
+        </w:rPr>
+        <w:t>Первичный ключ</w:t>
+      </w:r>
+      <w:r>
+        <w:rPr>
+          <w:rFonts w:ascii="Times New Roman" w:hAnsi="Times New Roman" w:cs="Times New Roman"/>
+          <w:lang w:val="ru-RU"/>
+        </w:rPr>
+        <w:t xml:space="preserve">: </w:t>
+      </w:r>
+      <w:r>
+        <w:rPr>
+          <w:rFonts w:ascii="Times New Roman" w:hAnsi="Times New Roman" w:cs="Times New Roman"/>
+        </w:rPr>
+        <w:t>id</w:t>
+      </w:r>
+    </w:p>
+    <w:p>
+      <w:pPr>
+        <w:spacing w:after="0" w:line="240" w:lineRule="auto"/>
+        <w:rPr>
+          <w:rFonts w:ascii="Times New Roman" w:hAnsi="Times New Roman" w:cs="Times New Roman"/>
+        </w:rPr>
+      </w:pPr>
+    </w:p>
+    <w:p>
+      <w:pPr>
+        <w:spacing w:after="0" w:line="240" w:lineRule="auto"/>
+        <w:rPr>
+          <w:rFonts w:ascii="Times New Roman" w:hAnsi="Times New Roman" w:cs="Times New Roman"/>
+          <w:lang w:val="ru-RU"/>
+        </w:rPr>
+      </w:pPr>
+      <w:r>
+        <w:rPr>
+          <w:rFonts w:ascii="Times New Roman" w:hAnsi="Times New Roman" w:cs="Times New Roman"/>
+          <w:i/>
+        </w:rPr>
+        <w:t>i</w:t>
+      </w:r>
+      <w:r>
+        <w:rPr>
+          <w:rFonts w:ascii="Times New Roman" w:hAnsi="Times New Roman" w:cs="Times New Roman"/>
+          <w:i/>
+        </w:rPr>
+        <w:t>d</w:t>
+      </w:r>
+      <w:r>
+        <w:rPr>
+          <w:rFonts w:ascii="Times New Roman" w:hAnsi="Times New Roman" w:cs="Times New Roman"/>
+          <w:lang w:val="ru-RU"/>
+        </w:rPr>
+        <w:t xml:space="preserve"> – </w:t>
+      </w:r>
+      <w:r>
+        <w:rPr>
+          <w:rFonts w:ascii="Times New Roman" w:hAnsi="Times New Roman" w:cs="Times New Roman"/>
+          <w:lang w:val="ru-RU"/>
+        </w:rPr>
+        <w:t>номер роли.</w:t>
+      </w:r>
+    </w:p>
+    <w:p>
+      <w:pPr>
+        <w:spacing w:after="0" w:line="240" w:lineRule="auto"/>
+        <w:rPr>
+          <w:rFonts w:ascii="Times New Roman" w:hAnsi="Times New Roman" w:cs="Times New Roman"/>
+          <w:lang w:val="ru-RU"/>
+        </w:rPr>
+      </w:pPr>
+      <w:r>
+        <w:rPr>
+          <w:rFonts w:ascii="Times New Roman" w:hAnsi="Times New Roman" w:cs="Times New Roman"/>
+          <w:i/>
+        </w:rPr>
+        <w:t>name</w:t>
+      </w:r>
+      <w:r>
+        <w:rPr>
+          <w:rFonts w:ascii="Times New Roman" w:hAnsi="Times New Roman" w:cs="Times New Roman"/>
+        </w:rPr>
+        <w:t xml:space="preserve"> </w:t>
+      </w:r>
+      <w:r>
+        <w:rPr>
+          <w:rFonts w:ascii="Times New Roman" w:hAnsi="Times New Roman" w:cs="Times New Roman"/>
+          <w:lang w:val="ru-RU"/>
+        </w:rPr>
+        <w:t>– название роли.</w:t>
+      </w:r>
     </w:p>
     <w:sectPr>
       <w:pgSz w:w="11906" w:h="16838"/>

</xml_diff>